<commit_message>
feat: Add DOCX offer generation module with product data and XML date updates, and a table analysis script.
</commit_message>
<xml_diff>
--- a/output/OFERTA-DO-DIA.docx
+++ b/output/OFERTA-DO-DIA.docx
@@ -214,54 +214,8 @@
             <w:hideMark/>
           </w:tcPr>
           <w:p>
-            <w:pPr>
-              <w:spacing w:after="0" w:line="240" w:lineRule="auto"/>
-              <w:jc w:val="center"/>
-              <w:rPr>
-                <w:rFonts w:ascii="Calibri" w:eastAsia="Times New Roman" w:hAnsi="Calibri" w:cs="Calibri"/>
-                <w:color w:val="000000"/>
-                <w:kern w:val="0"/>
-                <w:sz w:val="22"/>
-                <w:szCs w:val="22"/>
-                <w:lang w:eastAsia="pt-BR"/>
-                <w14:ligatures w14:val="none"/>
-              </w:rPr>
-            </w:pPr>
-            <w:r>
-              <w:rPr>
-                <w:rFonts w:ascii="Calibri" w:eastAsia="Times New Roman" w:hAnsi="Calibri" w:cs="Calibri"/>
-                <w:color w:val="000000"/>
-                <w:kern w:val="0"/>
-                <w:sz w:val="22"/>
-                <w:szCs w:val="22"/>
-                <w:lang w:eastAsia="pt-BR"/>
-                <w14:ligatures w14:val="none"/>
-              </w:rPr>
-              <w:t xml:space="preserve">ABS </w:t>
-            </w:r>
-            <w:r>
-              <w:rPr>
-                <w:rFonts w:ascii="Calibri" w:eastAsia="Times New Roman" w:hAnsi="Calibri" w:cs="Calibri"/>
-                <w:color w:val="000000"/>
-                <w:kern w:val="0"/>
-                <w:sz w:val="22"/>
-                <w:szCs w:val="22"/>
-                <w:lang w:eastAsia="pt-BR"/>
-                <w14:ligatures w14:val="none"/>
-              </w:rPr>
-              <w:t>S. LIVRE</w:t>
-            </w:r>
-            <w:r>
-              <w:rPr>
-                <w:rFonts w:ascii="Calibri" w:eastAsia="Times New Roman" w:hAnsi="Calibri" w:cs="Calibri"/>
-                <w:color w:val="000000"/>
-                <w:kern w:val="0"/>
-                <w:sz w:val="22"/>
-                <w:szCs w:val="22"/>
-                <w:lang w:eastAsia="pt-BR"/>
-                <w14:ligatures w14:val="none"/>
-              </w:rPr>
-              <w:t xml:space="preserve"> ADAP C/A 48X8UN L8P7</w:t>
+            <w:r>
+              <w:t>TESTE XML UPDATE</w:t>
             </w:r>
           </w:p>
         </w:tc>
@@ -274,28 +228,9 @@
           </w:tcPr>
           <w:p>
             <w:pPr>
-              <w:spacing w:after="0" w:line="240" w:lineRule="auto"/>
-              <w:jc w:val="center"/>
-              <w:rPr>
-                <w:rFonts w:ascii="Calibri" w:eastAsia="Times New Roman" w:hAnsi="Calibri" w:cs="Calibri"/>
-                <w:color w:val="000000"/>
-                <w:kern w:val="0"/>
-                <w:sz w:val="22"/>
-                <w:szCs w:val="22"/>
-                <w:lang w:eastAsia="pt-BR"/>
-                <w14:ligatures w14:val="none"/>
-              </w:rPr>
-            </w:pPr>
-            <w:r>
-              <w:rPr>
-                <w:rFonts w:ascii="Calibri" w:eastAsia="Times New Roman" w:hAnsi="Calibri" w:cs="Calibri"/>
-                <w:color w:val="000000"/>
-                <w:kern w:val="0"/>
-                <w:sz w:val="22"/>
-                <w:szCs w:val="22"/>
-                <w:lang w:eastAsia="pt-BR"/>
-                <w14:ligatures w14:val="none"/>
-              </w:rPr>
+              <w:jc w:val="center"/>
+            </w:pPr>
+            <w:r>
               <w:t>CX</w:t>
             </w:r>
           </w:p>
@@ -309,33 +244,10 @@
           </w:tcPr>
           <w:p>
             <w:pPr>
-              <w:spacing w:after="0" w:line="240" w:lineRule="auto"/>
-              <w:jc w:val="center"/>
-              <w:rPr>
-                <w:rFonts w:ascii="Calibri" w:eastAsia="Times New Roman" w:hAnsi="Calibri" w:cs="Calibri"/>
-                <w:b/>
-                <w:bCs/>
-                <w:color w:val="000000"/>
-                <w:kern w:val="0"/>
-                <w:sz w:val="22"/>
-                <w:szCs w:val="22"/>
-                <w:lang w:eastAsia="pt-BR"/>
-                <w14:ligatures w14:val="none"/>
-              </w:rPr>
-            </w:pPr>
-            <w:r>
-              <w:rPr>
-                <w:rFonts w:ascii="Calibri" w:eastAsia="Times New Roman" w:hAnsi="Calibri" w:cs="Calibri"/>
-                <w:b/>
-                <w:bCs/>
-                <w:color w:val="000000"/>
-                <w:kern w:val="0"/>
-                <w:sz w:val="22"/>
-                <w:szCs w:val="22"/>
-                <w:lang w:eastAsia="pt-BR"/>
-                <w14:ligatures w14:val="none"/>
-              </w:rPr>
-              <w:t>R$ 118.00</w:t>
+              <w:jc w:val="center"/>
+            </w:pPr>
+            <w:r>
+              <w:t>R$ 100.00</w:t>
             </w:r>
           </w:p>
         </w:tc>
@@ -352,55 +264,7 @@
             <w:hideMark/>
           </w:tcPr>
           <w:p>
-            <w:pPr>
-              <w:spacing w:after="0" w:line="240" w:lineRule="auto"/>
-              <w:jc w:val="center"/>
-              <w:rPr>
-                <w:rFonts w:ascii="Calibri" w:eastAsia="Times New Roman" w:hAnsi="Calibri" w:cs="Calibri"/>
-                <w:color w:val="000000"/>
-                <w:kern w:val="0"/>
-                <w:sz w:val="22"/>
-                <w:szCs w:val="22"/>
-                <w:lang w:eastAsia="pt-BR"/>
-                <w14:ligatures w14:val="none"/>
-              </w:rPr>
-            </w:pPr>
-            <w:r>
-              <w:rPr>
-                <w:rFonts w:ascii="Calibri" w:eastAsia="Times New Roman" w:hAnsi="Calibri" w:cs="Calibri"/>
-                <w:color w:val="000000"/>
-                <w:kern w:val="0"/>
-                <w:sz w:val="22"/>
-                <w:szCs w:val="22"/>
-                <w:lang w:eastAsia="pt-BR"/>
-                <w14:ligatures w14:val="none"/>
-              </w:rPr>
-              <w:t xml:space="preserve">ABS </w:t>
-            </w:r>
-            <w:r>
-              <w:rPr>
-                <w:rFonts w:ascii="Calibri" w:eastAsia="Times New Roman" w:hAnsi="Calibri" w:cs="Calibri"/>
-                <w:color w:val="000000"/>
-                <w:kern w:val="0"/>
-                <w:sz w:val="22"/>
-                <w:szCs w:val="22"/>
-                <w:lang w:eastAsia="pt-BR"/>
-                <w14:ligatures w14:val="none"/>
-              </w:rPr>
-              <w:t>S. LIVRE</w:t>
-            </w:r>
-            <w:r>
-              <w:rPr>
-                <w:rFonts w:ascii="Calibri" w:eastAsia="Times New Roman" w:hAnsi="Calibri" w:cs="Calibri"/>
-                <w:color w:val="000000"/>
-                <w:kern w:val="0"/>
-                <w:sz w:val="22"/>
-                <w:szCs w:val="22"/>
-                <w:lang w:eastAsia="pt-BR"/>
-                <w14:ligatures w14:val="none"/>
-              </w:rPr>
-              <w:t xml:space="preserve"> ADAP S/A 48X8UN</w:t>
-            </w:r>
+            <w:r/>
           </w:p>
         </w:tc>
         <w:tc>
@@ -411,31 +275,7 @@
             <w:hideMark/>
           </w:tcPr>
           <w:p>
-            <w:pPr>
-              <w:spacing w:after="0" w:line="240" w:lineRule="auto"/>
-              <w:jc w:val="center"/>
-              <w:rPr>
-                <w:rFonts w:ascii="Calibri" w:eastAsia="Times New Roman" w:hAnsi="Calibri" w:cs="Calibri"/>
-                <w:color w:val="000000"/>
-                <w:kern w:val="0"/>
-                <w:sz w:val="22"/>
-                <w:szCs w:val="22"/>
-                <w:lang w:eastAsia="pt-BR"/>
-                <w14:ligatures w14:val="none"/>
-              </w:rPr>
-            </w:pPr>
-            <w:r>
-              <w:rPr>
-                <w:rFonts w:ascii="Calibri" w:eastAsia="Times New Roman" w:hAnsi="Calibri" w:cs="Calibri"/>
-                <w:color w:val="000000"/>
-                <w:kern w:val="0"/>
-                <w:sz w:val="22"/>
-                <w:szCs w:val="22"/>
-                <w:lang w:eastAsia="pt-BR"/>
-                <w14:ligatures w14:val="none"/>
-              </w:rPr>
-              <w:t>CX</w:t>
-            </w:r>
+            <w:r/>
           </w:p>
         </w:tc>
         <w:tc>
@@ -446,35 +286,7 @@
             <w:hideMark/>
           </w:tcPr>
           <w:p>
-            <w:pPr>
-              <w:spacing w:after="0" w:line="240" w:lineRule="auto"/>
-              <w:jc w:val="center"/>
-              <w:rPr>
-                <w:rFonts w:ascii="Calibri" w:eastAsia="Times New Roman" w:hAnsi="Calibri" w:cs="Calibri"/>
-                <w:b/>
-                <w:bCs/>
-                <w:color w:val="000000"/>
-                <w:kern w:val="0"/>
-                <w:sz w:val="22"/>
-                <w:szCs w:val="22"/>
-                <w:lang w:eastAsia="pt-BR"/>
-                <w14:ligatures w14:val="none"/>
-              </w:rPr>
-            </w:pPr>
-            <w:r>
-              <w:rPr>
-                <w:rFonts w:ascii="Calibri" w:eastAsia="Times New Roman" w:hAnsi="Calibri" w:cs="Calibri"/>
-                <w:b/>
-                <w:bCs/>
-                <w:color w:val="000000"/>
-                <w:kern w:val="0"/>
-                <w:sz w:val="22"/>
-                <w:szCs w:val="22"/>
-                <w:lang w:eastAsia="pt-BR"/>
-                <w14:ligatures w14:val="none"/>
-              </w:rPr>
-              <w:t>R$ 118.00</w:t>
-            </w:r>
+            <w:r/>
           </w:p>
         </w:tc>
       </w:tr>
@@ -490,31 +302,7 @@
             <w:hideMark/>
           </w:tcPr>
           <w:p>
-            <w:pPr>
-              <w:spacing w:after="0" w:line="240" w:lineRule="auto"/>
-              <w:jc w:val="center"/>
-              <w:rPr>
-                <w:rFonts w:ascii="Calibri" w:eastAsia="Times New Roman" w:hAnsi="Calibri" w:cs="Calibri"/>
-                <w:color w:val="000000"/>
-                <w:kern w:val="0"/>
-                <w:sz w:val="22"/>
-                <w:szCs w:val="22"/>
-                <w:lang w:eastAsia="pt-BR"/>
-                <w14:ligatures w14:val="none"/>
-              </w:rPr>
-            </w:pPr>
-            <w:r>
-              <w:rPr>
-                <w:rFonts w:ascii="Calibri" w:eastAsia="Times New Roman" w:hAnsi="Calibri" w:cs="Calibri"/>
-                <w:color w:val="000000"/>
-                <w:kern w:val="0"/>
-                <w:sz w:val="22"/>
-                <w:szCs w:val="22"/>
-                <w:lang w:eastAsia="pt-BR"/>
-                <w14:ligatures w14:val="none"/>
-              </w:rPr>
-              <w:t>AER DOVE CALENDULA C VITAMINA E 12X150ML</w:t>
-            </w:r>
+            <w:r/>
           </w:p>
         </w:tc>
         <w:tc>
@@ -525,31 +313,7 @@
             <w:hideMark/>
           </w:tcPr>
           <w:p>
-            <w:pPr>
-              <w:spacing w:after="0" w:line="240" w:lineRule="auto"/>
-              <w:jc w:val="center"/>
-              <w:rPr>
-                <w:rFonts w:ascii="Calibri" w:eastAsia="Times New Roman" w:hAnsi="Calibri" w:cs="Calibri"/>
-                <w:color w:val="000000"/>
-                <w:kern w:val="0"/>
-                <w:sz w:val="22"/>
-                <w:szCs w:val="22"/>
-                <w:lang w:eastAsia="pt-BR"/>
-                <w14:ligatures w14:val="none"/>
-              </w:rPr>
-            </w:pPr>
-            <w:r>
-              <w:rPr>
-                <w:rFonts w:ascii="Calibri" w:eastAsia="Times New Roman" w:hAnsi="Calibri" w:cs="Calibri"/>
-                <w:color w:val="000000"/>
-                <w:kern w:val="0"/>
-                <w:sz w:val="22"/>
-                <w:szCs w:val="22"/>
-                <w:lang w:eastAsia="pt-BR"/>
-                <w14:ligatures w14:val="none"/>
-              </w:rPr>
-              <w:t>CX</w:t>
-            </w:r>
+            <w:r/>
           </w:p>
         </w:tc>
         <w:tc>
@@ -560,35 +324,7 @@
             <w:hideMark/>
           </w:tcPr>
           <w:p>
-            <w:pPr>
-              <w:spacing w:after="0" w:line="240" w:lineRule="auto"/>
-              <w:jc w:val="center"/>
-              <w:rPr>
-                <w:rFonts w:ascii="Calibri" w:eastAsia="Times New Roman" w:hAnsi="Calibri" w:cs="Calibri"/>
-                <w:b/>
-                <w:bCs/>
-                <w:color w:val="000000"/>
-                <w:kern w:val="0"/>
-                <w:sz w:val="22"/>
-                <w:szCs w:val="22"/>
-                <w:lang w:eastAsia="pt-BR"/>
-                <w14:ligatures w14:val="none"/>
-              </w:rPr>
-            </w:pPr>
-            <w:r>
-              <w:rPr>
-                <w:rFonts w:ascii="Calibri" w:eastAsia="Times New Roman" w:hAnsi="Calibri" w:cs="Calibri"/>
-                <w:b/>
-                <w:bCs/>
-                <w:color w:val="000000"/>
-                <w:kern w:val="0"/>
-                <w:sz w:val="22"/>
-                <w:szCs w:val="22"/>
-                <w:lang w:eastAsia="pt-BR"/>
-                <w14:ligatures w14:val="none"/>
-              </w:rPr>
-              <w:t>R$ 145.00</w:t>
-            </w:r>
+            <w:r/>
           </w:p>
         </w:tc>
       </w:tr>
@@ -604,31 +340,7 @@
             <w:hideMark/>
           </w:tcPr>
           <w:p>
-            <w:pPr>
-              <w:spacing w:after="0" w:line="240" w:lineRule="auto"/>
-              <w:jc w:val="center"/>
-              <w:rPr>
-                <w:rFonts w:ascii="Calibri" w:eastAsia="Times New Roman" w:hAnsi="Calibri" w:cs="Calibri"/>
-                <w:color w:val="000000"/>
-                <w:kern w:val="0"/>
-                <w:sz w:val="22"/>
-                <w:szCs w:val="22"/>
-                <w:lang w:eastAsia="pt-BR"/>
-                <w14:ligatures w14:val="none"/>
-              </w:rPr>
-            </w:pPr>
-            <w:r>
-              <w:rPr>
-                <w:rFonts w:ascii="Calibri" w:eastAsia="Times New Roman" w:hAnsi="Calibri" w:cs="Calibri"/>
-                <w:color w:val="000000"/>
-                <w:kern w:val="0"/>
-                <w:sz w:val="22"/>
-                <w:szCs w:val="22"/>
-                <w:lang w:eastAsia="pt-BR"/>
-                <w14:ligatures w14:val="none"/>
-              </w:rPr>
-              <w:t>AER DOVE GO FRE PEPINO E CHA VERDE 12X15</w:t>
-            </w:r>
+            <w:r/>
           </w:p>
         </w:tc>
         <w:tc>
@@ -639,31 +351,7 @@
             <w:hideMark/>
           </w:tcPr>
           <w:p>
-            <w:pPr>
-              <w:spacing w:after="0" w:line="240" w:lineRule="auto"/>
-              <w:jc w:val="center"/>
-              <w:rPr>
-                <w:rFonts w:ascii="Calibri" w:eastAsia="Times New Roman" w:hAnsi="Calibri" w:cs="Calibri"/>
-                <w:color w:val="000000"/>
-                <w:kern w:val="0"/>
-                <w:sz w:val="22"/>
-                <w:szCs w:val="22"/>
-                <w:lang w:eastAsia="pt-BR"/>
-                <w14:ligatures w14:val="none"/>
-              </w:rPr>
-            </w:pPr>
-            <w:r>
-              <w:rPr>
-                <w:rFonts w:ascii="Calibri" w:eastAsia="Times New Roman" w:hAnsi="Calibri" w:cs="Calibri"/>
-                <w:color w:val="000000"/>
-                <w:kern w:val="0"/>
-                <w:sz w:val="22"/>
-                <w:szCs w:val="22"/>
-                <w:lang w:eastAsia="pt-BR"/>
-                <w14:ligatures w14:val="none"/>
-              </w:rPr>
-              <w:t>CX</w:t>
-            </w:r>
+            <w:r/>
           </w:p>
         </w:tc>
         <w:tc>
@@ -674,35 +362,7 @@
             <w:hideMark/>
           </w:tcPr>
           <w:p>
-            <w:pPr>
-              <w:spacing w:after="0" w:line="240" w:lineRule="auto"/>
-              <w:jc w:val="center"/>
-              <w:rPr>
-                <w:rFonts w:ascii="Calibri" w:eastAsia="Times New Roman" w:hAnsi="Calibri" w:cs="Calibri"/>
-                <w:b/>
-                <w:bCs/>
-                <w:color w:val="000000"/>
-                <w:kern w:val="0"/>
-                <w:sz w:val="22"/>
-                <w:szCs w:val="22"/>
-                <w:lang w:eastAsia="pt-BR"/>
-                <w14:ligatures w14:val="none"/>
-              </w:rPr>
-            </w:pPr>
-            <w:r>
-              <w:rPr>
-                <w:rFonts w:ascii="Calibri" w:eastAsia="Times New Roman" w:hAnsi="Calibri" w:cs="Calibri"/>
-                <w:b/>
-                <w:bCs/>
-                <w:color w:val="000000"/>
-                <w:kern w:val="0"/>
-                <w:sz w:val="22"/>
-                <w:szCs w:val="22"/>
-                <w:lang w:eastAsia="pt-BR"/>
-                <w14:ligatures w14:val="none"/>
-              </w:rPr>
-              <w:t>R$ 145.00</w:t>
-            </w:r>
+            <w:r/>
           </w:p>
         </w:tc>
       </w:tr>
@@ -718,31 +378,7 @@
             <w:hideMark/>
           </w:tcPr>
           <w:p>
-            <w:pPr>
-              <w:spacing w:after="0" w:line="240" w:lineRule="auto"/>
-              <w:jc w:val="center"/>
-              <w:rPr>
-                <w:rFonts w:ascii="Calibri" w:eastAsia="Times New Roman" w:hAnsi="Calibri" w:cs="Calibri"/>
-                <w:color w:val="000000"/>
-                <w:kern w:val="0"/>
-                <w:sz w:val="22"/>
-                <w:szCs w:val="22"/>
-                <w:lang w:eastAsia="pt-BR"/>
-                <w14:ligatures w14:val="none"/>
-              </w:rPr>
-            </w:pPr>
-            <w:r>
-              <w:rPr>
-                <w:rFonts w:ascii="Calibri" w:eastAsia="Times New Roman" w:hAnsi="Calibri" w:cs="Calibri"/>
-                <w:color w:val="000000"/>
-                <w:kern w:val="0"/>
-                <w:sz w:val="22"/>
-                <w:szCs w:val="22"/>
-                <w:lang w:eastAsia="pt-BR"/>
-                <w14:ligatures w14:val="none"/>
-              </w:rPr>
-              <w:t>AER DOVE ORIGINAL 12X150ML</w:t>
-            </w:r>
+            <w:r/>
           </w:p>
         </w:tc>
         <w:tc>
@@ -753,31 +389,7 @@
             <w:hideMark/>
           </w:tcPr>
           <w:p>
-            <w:pPr>
-              <w:spacing w:after="0" w:line="240" w:lineRule="auto"/>
-              <w:jc w:val="center"/>
-              <w:rPr>
-                <w:rFonts w:ascii="Calibri" w:eastAsia="Times New Roman" w:hAnsi="Calibri" w:cs="Calibri"/>
-                <w:color w:val="000000"/>
-                <w:kern w:val="0"/>
-                <w:sz w:val="22"/>
-                <w:szCs w:val="22"/>
-                <w:lang w:eastAsia="pt-BR"/>
-                <w14:ligatures w14:val="none"/>
-              </w:rPr>
-            </w:pPr>
-            <w:r>
-              <w:rPr>
-                <w:rFonts w:ascii="Calibri" w:eastAsia="Times New Roman" w:hAnsi="Calibri" w:cs="Calibri"/>
-                <w:color w:val="000000"/>
-                <w:kern w:val="0"/>
-                <w:sz w:val="22"/>
-                <w:szCs w:val="22"/>
-                <w:lang w:eastAsia="pt-BR"/>
-                <w14:ligatures w14:val="none"/>
-              </w:rPr>
-              <w:t>CX</w:t>
-            </w:r>
+            <w:r/>
           </w:p>
         </w:tc>
         <w:tc>
@@ -788,35 +400,7 @@
             <w:hideMark/>
           </w:tcPr>
           <w:p>
-            <w:pPr>
-              <w:spacing w:after="0" w:line="240" w:lineRule="auto"/>
-              <w:jc w:val="center"/>
-              <w:rPr>
-                <w:rFonts w:ascii="Calibri" w:eastAsia="Times New Roman" w:hAnsi="Calibri" w:cs="Calibri"/>
-                <w:b/>
-                <w:bCs/>
-                <w:color w:val="000000"/>
-                <w:kern w:val="0"/>
-                <w:sz w:val="22"/>
-                <w:szCs w:val="22"/>
-                <w:lang w:eastAsia="pt-BR"/>
-                <w14:ligatures w14:val="none"/>
-              </w:rPr>
-            </w:pPr>
-            <w:r>
-              <w:rPr>
-                <w:rFonts w:ascii="Calibri" w:eastAsia="Times New Roman" w:hAnsi="Calibri" w:cs="Calibri"/>
-                <w:b/>
-                <w:bCs/>
-                <w:color w:val="000000"/>
-                <w:kern w:val="0"/>
-                <w:sz w:val="22"/>
-                <w:szCs w:val="22"/>
-                <w:lang w:eastAsia="pt-BR"/>
-                <w14:ligatures w14:val="none"/>
-              </w:rPr>
-              <w:t>R$ 145.00</w:t>
-            </w:r>
+            <w:r/>
           </w:p>
         </w:tc>
       </w:tr>
@@ -832,31 +416,7 @@
             <w:hideMark/>
           </w:tcPr>
           <w:p>
-            <w:pPr>
-              <w:spacing w:after="0" w:line="240" w:lineRule="auto"/>
-              <w:jc w:val="center"/>
-              <w:rPr>
-                <w:rFonts w:ascii="Calibri" w:eastAsia="Times New Roman" w:hAnsi="Calibri" w:cs="Calibri"/>
-                <w:color w:val="000000"/>
-                <w:kern w:val="0"/>
-                <w:sz w:val="22"/>
-                <w:szCs w:val="22"/>
-                <w:lang w:eastAsia="pt-BR"/>
-                <w14:ligatures w14:val="none"/>
-              </w:rPr>
-            </w:pPr>
-            <w:r>
-              <w:rPr>
-                <w:rFonts w:ascii="Calibri" w:eastAsia="Times New Roman" w:hAnsi="Calibri" w:cs="Calibri"/>
-                <w:color w:val="000000"/>
-                <w:kern w:val="0"/>
-                <w:sz w:val="22"/>
-                <w:szCs w:val="22"/>
-                <w:lang w:eastAsia="pt-BR"/>
-                <w14:ligatures w14:val="none"/>
-              </w:rPr>
-              <w:t>AER MONANGE DETOX FRESH 12X150ML</w:t>
-            </w:r>
+            <w:r/>
           </w:p>
         </w:tc>
         <w:tc>
@@ -867,31 +427,7 @@
             <w:hideMark/>
           </w:tcPr>
           <w:p>
-            <w:pPr>
-              <w:spacing w:after="0" w:line="240" w:lineRule="auto"/>
-              <w:jc w:val="center"/>
-              <w:rPr>
-                <w:rFonts w:ascii="Calibri" w:eastAsia="Times New Roman" w:hAnsi="Calibri" w:cs="Calibri"/>
-                <w:color w:val="000000"/>
-                <w:kern w:val="0"/>
-                <w:sz w:val="22"/>
-                <w:szCs w:val="22"/>
-                <w:lang w:eastAsia="pt-BR"/>
-                <w14:ligatures w14:val="none"/>
-              </w:rPr>
-            </w:pPr>
-            <w:r>
-              <w:rPr>
-                <w:rFonts w:ascii="Calibri" w:eastAsia="Times New Roman" w:hAnsi="Calibri" w:cs="Calibri"/>
-                <w:color w:val="000000"/>
-                <w:kern w:val="0"/>
-                <w:sz w:val="22"/>
-                <w:szCs w:val="22"/>
-                <w:lang w:eastAsia="pt-BR"/>
-                <w14:ligatures w14:val="none"/>
-              </w:rPr>
-              <w:t>CX</w:t>
-            </w:r>
+            <w:r/>
           </w:p>
         </w:tc>
         <w:tc>
@@ -902,35 +438,7 @@
             <w:hideMark/>
           </w:tcPr>
           <w:p>
-            <w:pPr>
-              <w:spacing w:after="0" w:line="240" w:lineRule="auto"/>
-              <w:jc w:val="center"/>
-              <w:rPr>
-                <w:rFonts w:ascii="Calibri" w:eastAsia="Times New Roman" w:hAnsi="Calibri" w:cs="Calibri"/>
-                <w:b/>
-                <w:bCs/>
-                <w:color w:val="000000"/>
-                <w:kern w:val="0"/>
-                <w:sz w:val="22"/>
-                <w:szCs w:val="22"/>
-                <w:lang w:eastAsia="pt-BR"/>
-                <w14:ligatures w14:val="none"/>
-              </w:rPr>
-            </w:pPr>
-            <w:r>
-              <w:rPr>
-                <w:rFonts w:ascii="Calibri" w:eastAsia="Times New Roman" w:hAnsi="Calibri" w:cs="Calibri"/>
-                <w:b/>
-                <w:bCs/>
-                <w:color w:val="000000"/>
-                <w:kern w:val="0"/>
-                <w:sz w:val="22"/>
-                <w:szCs w:val="22"/>
-                <w:lang w:eastAsia="pt-BR"/>
-                <w14:ligatures w14:val="none"/>
-              </w:rPr>
-              <w:t>R$ 76.00</w:t>
-            </w:r>
+            <w:r/>
           </w:p>
         </w:tc>
       </w:tr>
@@ -946,31 +454,7 @@
             <w:hideMark/>
           </w:tcPr>
           <w:p>
-            <w:pPr>
-              <w:spacing w:after="0" w:line="240" w:lineRule="auto"/>
-              <w:jc w:val="center"/>
-              <w:rPr>
-                <w:rFonts w:ascii="Calibri" w:eastAsia="Times New Roman" w:hAnsi="Calibri" w:cs="Calibri"/>
-                <w:color w:val="000000"/>
-                <w:kern w:val="0"/>
-                <w:sz w:val="22"/>
-                <w:szCs w:val="22"/>
-                <w:lang w:eastAsia="pt-BR"/>
-                <w14:ligatures w14:val="none"/>
-              </w:rPr>
-            </w:pPr>
-            <w:r>
-              <w:rPr>
-                <w:rFonts w:ascii="Calibri" w:eastAsia="Times New Roman" w:hAnsi="Calibri" w:cs="Calibri"/>
-                <w:color w:val="000000"/>
-                <w:kern w:val="0"/>
-                <w:sz w:val="22"/>
-                <w:szCs w:val="22"/>
-                <w:lang w:eastAsia="pt-BR"/>
-                <w14:ligatures w14:val="none"/>
-              </w:rPr>
-              <w:t>AER MONANGE ESPORTE 12X150ML</w:t>
-            </w:r>
+            <w:r/>
           </w:p>
         </w:tc>
         <w:tc>
@@ -981,31 +465,7 @@
             <w:hideMark/>
           </w:tcPr>
           <w:p>
-            <w:pPr>
-              <w:spacing w:after="0" w:line="240" w:lineRule="auto"/>
-              <w:jc w:val="center"/>
-              <w:rPr>
-                <w:rFonts w:ascii="Calibri" w:eastAsia="Times New Roman" w:hAnsi="Calibri" w:cs="Calibri"/>
-                <w:color w:val="000000"/>
-                <w:kern w:val="0"/>
-                <w:sz w:val="22"/>
-                <w:szCs w:val="22"/>
-                <w:lang w:eastAsia="pt-BR"/>
-                <w14:ligatures w14:val="none"/>
-              </w:rPr>
-            </w:pPr>
-            <w:r>
-              <w:rPr>
-                <w:rFonts w:ascii="Calibri" w:eastAsia="Times New Roman" w:hAnsi="Calibri" w:cs="Calibri"/>
-                <w:color w:val="000000"/>
-                <w:kern w:val="0"/>
-                <w:sz w:val="22"/>
-                <w:szCs w:val="22"/>
-                <w:lang w:eastAsia="pt-BR"/>
-                <w14:ligatures w14:val="none"/>
-              </w:rPr>
-              <w:t>CX</w:t>
-            </w:r>
+            <w:r/>
           </w:p>
         </w:tc>
         <w:tc>
@@ -1016,35 +476,7 @@
             <w:hideMark/>
           </w:tcPr>
           <w:p>
-            <w:pPr>
-              <w:spacing w:after="0" w:line="240" w:lineRule="auto"/>
-              <w:jc w:val="center"/>
-              <w:rPr>
-                <w:rFonts w:ascii="Calibri" w:eastAsia="Times New Roman" w:hAnsi="Calibri" w:cs="Calibri"/>
-                <w:b/>
-                <w:bCs/>
-                <w:color w:val="000000"/>
-                <w:kern w:val="0"/>
-                <w:sz w:val="22"/>
-                <w:szCs w:val="22"/>
-                <w:lang w:eastAsia="pt-BR"/>
-                <w14:ligatures w14:val="none"/>
-              </w:rPr>
-            </w:pPr>
-            <w:r>
-              <w:rPr>
-                <w:rFonts w:ascii="Calibri" w:eastAsia="Times New Roman" w:hAnsi="Calibri" w:cs="Calibri"/>
-                <w:b/>
-                <w:bCs/>
-                <w:color w:val="000000"/>
-                <w:kern w:val="0"/>
-                <w:sz w:val="22"/>
-                <w:szCs w:val="22"/>
-                <w:lang w:eastAsia="pt-BR"/>
-                <w14:ligatures w14:val="none"/>
-              </w:rPr>
-              <w:t>R$ 76.00</w:t>
-            </w:r>
+            <w:r/>
           </w:p>
         </w:tc>
       </w:tr>
@@ -1060,31 +492,7 @@
             <w:hideMark/>
           </w:tcPr>
           <w:p>
-            <w:pPr>
-              <w:spacing w:after="0" w:line="240" w:lineRule="auto"/>
-              <w:jc w:val="center"/>
-              <w:rPr>
-                <w:rFonts w:ascii="Calibri" w:eastAsia="Times New Roman" w:hAnsi="Calibri" w:cs="Calibri"/>
-                <w:color w:val="000000"/>
-                <w:kern w:val="0"/>
-                <w:sz w:val="22"/>
-                <w:szCs w:val="22"/>
-                <w:lang w:eastAsia="pt-BR"/>
-                <w14:ligatures w14:val="none"/>
-              </w:rPr>
-            </w:pPr>
-            <w:r>
-              <w:rPr>
-                <w:rFonts w:ascii="Calibri" w:eastAsia="Times New Roman" w:hAnsi="Calibri" w:cs="Calibri"/>
-                <w:color w:val="000000"/>
-                <w:kern w:val="0"/>
-                <w:sz w:val="22"/>
-                <w:szCs w:val="22"/>
-                <w:lang w:eastAsia="pt-BR"/>
-                <w14:ligatures w14:val="none"/>
-              </w:rPr>
-              <w:t>AER MONANGE FLOR LAVANDA 12X150ML</w:t>
-            </w:r>
+            <w:r/>
           </w:p>
         </w:tc>
         <w:tc>
@@ -1095,31 +503,7 @@
             <w:hideMark/>
           </w:tcPr>
           <w:p>
-            <w:pPr>
-              <w:spacing w:after="0" w:line="240" w:lineRule="auto"/>
-              <w:jc w:val="center"/>
-              <w:rPr>
-                <w:rFonts w:ascii="Calibri" w:eastAsia="Times New Roman" w:hAnsi="Calibri" w:cs="Calibri"/>
-                <w:color w:val="000000"/>
-                <w:kern w:val="0"/>
-                <w:sz w:val="22"/>
-                <w:szCs w:val="22"/>
-                <w:lang w:eastAsia="pt-BR"/>
-                <w14:ligatures w14:val="none"/>
-              </w:rPr>
-            </w:pPr>
-            <w:r>
-              <w:rPr>
-                <w:rFonts w:ascii="Calibri" w:eastAsia="Times New Roman" w:hAnsi="Calibri" w:cs="Calibri"/>
-                <w:color w:val="000000"/>
-                <w:kern w:val="0"/>
-                <w:sz w:val="22"/>
-                <w:szCs w:val="22"/>
-                <w:lang w:eastAsia="pt-BR"/>
-                <w14:ligatures w14:val="none"/>
-              </w:rPr>
-              <w:t>CX</w:t>
-            </w:r>
+            <w:r/>
           </w:p>
         </w:tc>
         <w:tc>
@@ -1130,35 +514,7 @@
             <w:hideMark/>
           </w:tcPr>
           <w:p>
-            <w:pPr>
-              <w:spacing w:after="0" w:line="240" w:lineRule="auto"/>
-              <w:jc w:val="center"/>
-              <w:rPr>
-                <w:rFonts w:ascii="Calibri" w:eastAsia="Times New Roman" w:hAnsi="Calibri" w:cs="Calibri"/>
-                <w:b/>
-                <w:bCs/>
-                <w:color w:val="000000"/>
-                <w:kern w:val="0"/>
-                <w:sz w:val="22"/>
-                <w:szCs w:val="22"/>
-                <w:lang w:eastAsia="pt-BR"/>
-                <w14:ligatures w14:val="none"/>
-              </w:rPr>
-            </w:pPr>
-            <w:r>
-              <w:rPr>
-                <w:rFonts w:ascii="Calibri" w:eastAsia="Times New Roman" w:hAnsi="Calibri" w:cs="Calibri"/>
-                <w:b/>
-                <w:bCs/>
-                <w:color w:val="000000"/>
-                <w:kern w:val="0"/>
-                <w:sz w:val="22"/>
-                <w:szCs w:val="22"/>
-                <w:lang w:eastAsia="pt-BR"/>
-                <w14:ligatures w14:val="none"/>
-              </w:rPr>
-              <w:t>R$ 76.00</w:t>
-            </w:r>
+            <w:r/>
           </w:p>
         </w:tc>
       </w:tr>
@@ -1174,31 +530,7 @@
             <w:hideMark/>
           </w:tcPr>
           <w:p>
-            <w:pPr>
-              <w:spacing w:after="0" w:line="240" w:lineRule="auto"/>
-              <w:jc w:val="center"/>
-              <w:rPr>
-                <w:rFonts w:ascii="Calibri" w:eastAsia="Times New Roman" w:hAnsi="Calibri" w:cs="Calibri"/>
-                <w:color w:val="000000"/>
-                <w:kern w:val="0"/>
-                <w:sz w:val="22"/>
-                <w:szCs w:val="22"/>
-                <w:lang w:eastAsia="pt-BR"/>
-                <w14:ligatures w14:val="none"/>
-              </w:rPr>
-            </w:pPr>
-            <w:r>
-              <w:rPr>
-                <w:rFonts w:ascii="Calibri" w:eastAsia="Times New Roman" w:hAnsi="Calibri" w:cs="Calibri"/>
-                <w:color w:val="000000"/>
-                <w:kern w:val="0"/>
-                <w:sz w:val="22"/>
-                <w:szCs w:val="22"/>
-                <w:lang w:eastAsia="pt-BR"/>
-                <w14:ligatures w14:val="none"/>
-              </w:rPr>
-              <w:t>AER MONANGE FRUTAS VERM 12X150ML</w:t>
-            </w:r>
+            <w:r/>
           </w:p>
         </w:tc>
         <w:tc>
@@ -1209,31 +541,7 @@
             <w:hideMark/>
           </w:tcPr>
           <w:p>
-            <w:pPr>
-              <w:spacing w:after="0" w:line="240" w:lineRule="auto"/>
-              <w:jc w:val="center"/>
-              <w:rPr>
-                <w:rFonts w:ascii="Calibri" w:eastAsia="Times New Roman" w:hAnsi="Calibri" w:cs="Calibri"/>
-                <w:color w:val="000000"/>
-                <w:kern w:val="0"/>
-                <w:sz w:val="22"/>
-                <w:szCs w:val="22"/>
-                <w:lang w:eastAsia="pt-BR"/>
-                <w14:ligatures w14:val="none"/>
-              </w:rPr>
-            </w:pPr>
-            <w:r>
-              <w:rPr>
-                <w:rFonts w:ascii="Calibri" w:eastAsia="Times New Roman" w:hAnsi="Calibri" w:cs="Calibri"/>
-                <w:color w:val="000000"/>
-                <w:kern w:val="0"/>
-                <w:sz w:val="22"/>
-                <w:szCs w:val="22"/>
-                <w:lang w:eastAsia="pt-BR"/>
-                <w14:ligatures w14:val="none"/>
-              </w:rPr>
-              <w:t>CX</w:t>
-            </w:r>
+            <w:r/>
           </w:p>
         </w:tc>
         <w:tc>
@@ -1244,35 +552,7 @@
             <w:hideMark/>
           </w:tcPr>
           <w:p>
-            <w:pPr>
-              <w:spacing w:after="0" w:line="240" w:lineRule="auto"/>
-              <w:jc w:val="center"/>
-              <w:rPr>
-                <w:rFonts w:ascii="Calibri" w:eastAsia="Times New Roman" w:hAnsi="Calibri" w:cs="Calibri"/>
-                <w:b/>
-                <w:bCs/>
-                <w:color w:val="000000"/>
-                <w:kern w:val="0"/>
-                <w:sz w:val="22"/>
-                <w:szCs w:val="22"/>
-                <w:lang w:eastAsia="pt-BR"/>
-                <w14:ligatures w14:val="none"/>
-              </w:rPr>
-            </w:pPr>
-            <w:r>
-              <w:rPr>
-                <w:rFonts w:ascii="Calibri" w:eastAsia="Times New Roman" w:hAnsi="Calibri" w:cs="Calibri"/>
-                <w:b/>
-                <w:bCs/>
-                <w:color w:val="000000"/>
-                <w:kern w:val="0"/>
-                <w:sz w:val="22"/>
-                <w:szCs w:val="22"/>
-                <w:lang w:eastAsia="pt-BR"/>
-                <w14:ligatures w14:val="none"/>
-              </w:rPr>
-              <w:t>R$ 76.00</w:t>
-            </w:r>
+            <w:r/>
           </w:p>
         </w:tc>
       </w:tr>
@@ -1288,31 +568,7 @@
             <w:hideMark/>
           </w:tcPr>
           <w:p>
-            <w:pPr>
-              <w:spacing w:after="0" w:line="240" w:lineRule="auto"/>
-              <w:jc w:val="center"/>
-              <w:rPr>
-                <w:rFonts w:ascii="Calibri" w:eastAsia="Times New Roman" w:hAnsi="Calibri" w:cs="Calibri"/>
-                <w:color w:val="000000"/>
-                <w:kern w:val="0"/>
-                <w:sz w:val="22"/>
-                <w:szCs w:val="22"/>
-                <w:lang w:eastAsia="pt-BR"/>
-                <w14:ligatures w14:val="none"/>
-              </w:rPr>
-            </w:pPr>
-            <w:r>
-              <w:rPr>
-                <w:rFonts w:ascii="Calibri" w:eastAsia="Times New Roman" w:hAnsi="Calibri" w:cs="Calibri"/>
-                <w:color w:val="000000"/>
-                <w:kern w:val="0"/>
-                <w:sz w:val="22"/>
-                <w:szCs w:val="22"/>
-                <w:lang w:eastAsia="pt-BR"/>
-                <w14:ligatures w14:val="none"/>
-              </w:rPr>
-              <w:t>AER MONANGE HID INTENS EXTR OLIV 12X150M</w:t>
-            </w:r>
+            <w:r/>
           </w:p>
         </w:tc>
         <w:tc>
@@ -1323,31 +579,7 @@
             <w:hideMark/>
           </w:tcPr>
           <w:p>
-            <w:pPr>
-              <w:spacing w:after="0" w:line="240" w:lineRule="auto"/>
-              <w:jc w:val="center"/>
-              <w:rPr>
-                <w:rFonts w:ascii="Calibri" w:eastAsia="Times New Roman" w:hAnsi="Calibri" w:cs="Calibri"/>
-                <w:color w:val="000000"/>
-                <w:kern w:val="0"/>
-                <w:sz w:val="22"/>
-                <w:szCs w:val="22"/>
-                <w:lang w:eastAsia="pt-BR"/>
-                <w14:ligatures w14:val="none"/>
-              </w:rPr>
-            </w:pPr>
-            <w:r>
-              <w:rPr>
-                <w:rFonts w:ascii="Calibri" w:eastAsia="Times New Roman" w:hAnsi="Calibri" w:cs="Calibri"/>
-                <w:color w:val="000000"/>
-                <w:kern w:val="0"/>
-                <w:sz w:val="22"/>
-                <w:szCs w:val="22"/>
-                <w:lang w:eastAsia="pt-BR"/>
-                <w14:ligatures w14:val="none"/>
-              </w:rPr>
-              <w:t>CX</w:t>
-            </w:r>
+            <w:r/>
           </w:p>
         </w:tc>
         <w:tc>
@@ -1358,35 +590,7 @@
             <w:hideMark/>
           </w:tcPr>
           <w:p>
-            <w:pPr>
-              <w:spacing w:after="0" w:line="240" w:lineRule="auto"/>
-              <w:jc w:val="center"/>
-              <w:rPr>
-                <w:rFonts w:ascii="Calibri" w:eastAsia="Times New Roman" w:hAnsi="Calibri" w:cs="Calibri"/>
-                <w:b/>
-                <w:bCs/>
-                <w:color w:val="000000"/>
-                <w:kern w:val="0"/>
-                <w:sz w:val="22"/>
-                <w:szCs w:val="22"/>
-                <w:lang w:eastAsia="pt-BR"/>
-                <w14:ligatures w14:val="none"/>
-              </w:rPr>
-            </w:pPr>
-            <w:r>
-              <w:rPr>
-                <w:rFonts w:ascii="Calibri" w:eastAsia="Times New Roman" w:hAnsi="Calibri" w:cs="Calibri"/>
-                <w:b/>
-                <w:bCs/>
-                <w:color w:val="000000"/>
-                <w:kern w:val="0"/>
-                <w:sz w:val="22"/>
-                <w:szCs w:val="22"/>
-                <w:lang w:eastAsia="pt-BR"/>
-                <w14:ligatures w14:val="none"/>
-              </w:rPr>
-              <w:t>R$ 76.00</w:t>
-            </w:r>
+            <w:r/>
           </w:p>
         </w:tc>
       </w:tr>
@@ -1402,31 +606,7 @@
             <w:hideMark/>
           </w:tcPr>
           <w:p>
-            <w:pPr>
-              <w:spacing w:after="0" w:line="240" w:lineRule="auto"/>
-              <w:jc w:val="center"/>
-              <w:rPr>
-                <w:rFonts w:ascii="Calibri" w:eastAsia="Times New Roman" w:hAnsi="Calibri" w:cs="Calibri"/>
-                <w:color w:val="000000"/>
-                <w:kern w:val="0"/>
-                <w:sz w:val="22"/>
-                <w:szCs w:val="22"/>
-                <w:lang w:eastAsia="pt-BR"/>
-                <w14:ligatures w14:val="none"/>
-              </w:rPr>
-            </w:pPr>
-            <w:r>
-              <w:rPr>
-                <w:rFonts w:ascii="Calibri" w:eastAsia="Times New Roman" w:hAnsi="Calibri" w:cs="Calibri"/>
-                <w:color w:val="000000"/>
-                <w:kern w:val="0"/>
-                <w:sz w:val="22"/>
-                <w:szCs w:val="22"/>
-                <w:lang w:eastAsia="pt-BR"/>
-                <w14:ligatures w14:val="none"/>
-              </w:rPr>
-              <w:t>AER MONANGE PROT SECA  12X150ML</w:t>
-            </w:r>
+            <w:r/>
           </w:p>
         </w:tc>
         <w:tc>
@@ -1437,31 +617,7 @@
             <w:hideMark/>
           </w:tcPr>
           <w:p>
-            <w:pPr>
-              <w:spacing w:after="0" w:line="240" w:lineRule="auto"/>
-              <w:jc w:val="center"/>
-              <w:rPr>
-                <w:rFonts w:ascii="Calibri" w:eastAsia="Times New Roman" w:hAnsi="Calibri" w:cs="Calibri"/>
-                <w:color w:val="000000"/>
-                <w:kern w:val="0"/>
-                <w:sz w:val="22"/>
-                <w:szCs w:val="22"/>
-                <w:lang w:eastAsia="pt-BR"/>
-                <w14:ligatures w14:val="none"/>
-              </w:rPr>
-            </w:pPr>
-            <w:r>
-              <w:rPr>
-                <w:rFonts w:ascii="Calibri" w:eastAsia="Times New Roman" w:hAnsi="Calibri" w:cs="Calibri"/>
-                <w:color w:val="000000"/>
-                <w:kern w:val="0"/>
-                <w:sz w:val="22"/>
-                <w:szCs w:val="22"/>
-                <w:lang w:eastAsia="pt-BR"/>
-                <w14:ligatures w14:val="none"/>
-              </w:rPr>
-              <w:t>CX</w:t>
-            </w:r>
+            <w:r/>
           </w:p>
         </w:tc>
         <w:tc>
@@ -1472,35 +628,7 @@
             <w:hideMark/>
           </w:tcPr>
           <w:p>
-            <w:pPr>
-              <w:spacing w:after="0" w:line="240" w:lineRule="auto"/>
-              <w:jc w:val="center"/>
-              <w:rPr>
-                <w:rFonts w:ascii="Calibri" w:eastAsia="Times New Roman" w:hAnsi="Calibri" w:cs="Calibri"/>
-                <w:b/>
-                <w:bCs/>
-                <w:color w:val="000000"/>
-                <w:kern w:val="0"/>
-                <w:sz w:val="22"/>
-                <w:szCs w:val="22"/>
-                <w:lang w:eastAsia="pt-BR"/>
-                <w14:ligatures w14:val="none"/>
-              </w:rPr>
-            </w:pPr>
-            <w:r>
-              <w:rPr>
-                <w:rFonts w:ascii="Calibri" w:eastAsia="Times New Roman" w:hAnsi="Calibri" w:cs="Calibri"/>
-                <w:b/>
-                <w:bCs/>
-                <w:color w:val="000000"/>
-                <w:kern w:val="0"/>
-                <w:sz w:val="22"/>
-                <w:szCs w:val="22"/>
-                <w:lang w:eastAsia="pt-BR"/>
-                <w14:ligatures w14:val="none"/>
-              </w:rPr>
-              <w:t>R$ 76.00</w:t>
-            </w:r>
+            <w:r/>
           </w:p>
         </w:tc>
       </w:tr>
@@ -1516,31 +644,7 @@
             <w:hideMark/>
           </w:tcPr>
           <w:p>
-            <w:pPr>
-              <w:spacing w:after="0" w:line="240" w:lineRule="auto"/>
-              <w:jc w:val="center"/>
-              <w:rPr>
-                <w:rFonts w:ascii="Calibri" w:eastAsia="Times New Roman" w:hAnsi="Calibri" w:cs="Calibri"/>
-                <w:color w:val="000000"/>
-                <w:kern w:val="0"/>
-                <w:sz w:val="22"/>
-                <w:szCs w:val="22"/>
-                <w:lang w:eastAsia="pt-BR"/>
-                <w14:ligatures w14:val="none"/>
-              </w:rPr>
-            </w:pPr>
-            <w:r>
-              <w:rPr>
-                <w:rFonts w:ascii="Calibri" w:eastAsia="Times New Roman" w:hAnsi="Calibri" w:cs="Calibri"/>
-                <w:color w:val="000000"/>
-                <w:kern w:val="0"/>
-                <w:sz w:val="22"/>
-                <w:szCs w:val="22"/>
-                <w:lang w:eastAsia="pt-BR"/>
-                <w14:ligatures w14:val="none"/>
-              </w:rPr>
-              <w:t>AER MONANGE SENSIVEL 12X150ML</w:t>
-            </w:r>
+            <w:r/>
           </w:p>
         </w:tc>
         <w:tc>
@@ -1551,31 +655,7 @@
             <w:hideMark/>
           </w:tcPr>
           <w:p>
-            <w:pPr>
-              <w:spacing w:after="0" w:line="240" w:lineRule="auto"/>
-              <w:jc w:val="center"/>
-              <w:rPr>
-                <w:rFonts w:ascii="Calibri" w:eastAsia="Times New Roman" w:hAnsi="Calibri" w:cs="Calibri"/>
-                <w:color w:val="000000"/>
-                <w:kern w:val="0"/>
-                <w:sz w:val="22"/>
-                <w:szCs w:val="22"/>
-                <w:lang w:eastAsia="pt-BR"/>
-                <w14:ligatures w14:val="none"/>
-              </w:rPr>
-            </w:pPr>
-            <w:r>
-              <w:rPr>
-                <w:rFonts w:ascii="Calibri" w:eastAsia="Times New Roman" w:hAnsi="Calibri" w:cs="Calibri"/>
-                <w:color w:val="000000"/>
-                <w:kern w:val="0"/>
-                <w:sz w:val="22"/>
-                <w:szCs w:val="22"/>
-                <w:lang w:eastAsia="pt-BR"/>
-                <w14:ligatures w14:val="none"/>
-              </w:rPr>
-              <w:t>CX</w:t>
-            </w:r>
+            <w:r/>
           </w:p>
         </w:tc>
         <w:tc>
@@ -1586,35 +666,7 @@
             <w:hideMark/>
           </w:tcPr>
           <w:p>
-            <w:pPr>
-              <w:spacing w:after="0" w:line="240" w:lineRule="auto"/>
-              <w:jc w:val="center"/>
-              <w:rPr>
-                <w:rFonts w:ascii="Calibri" w:eastAsia="Times New Roman" w:hAnsi="Calibri" w:cs="Calibri"/>
-                <w:b/>
-                <w:bCs/>
-                <w:color w:val="000000"/>
-                <w:kern w:val="0"/>
-                <w:sz w:val="22"/>
-                <w:szCs w:val="22"/>
-                <w:lang w:eastAsia="pt-BR"/>
-                <w14:ligatures w14:val="none"/>
-              </w:rPr>
-            </w:pPr>
-            <w:r>
-              <w:rPr>
-                <w:rFonts w:ascii="Calibri" w:eastAsia="Times New Roman" w:hAnsi="Calibri" w:cs="Calibri"/>
-                <w:b/>
-                <w:bCs/>
-                <w:color w:val="000000"/>
-                <w:kern w:val="0"/>
-                <w:sz w:val="22"/>
-                <w:szCs w:val="22"/>
-                <w:lang w:eastAsia="pt-BR"/>
-                <w14:ligatures w14:val="none"/>
-              </w:rPr>
-              <w:t>R$ 76.00</w:t>
-            </w:r>
+            <w:r/>
           </w:p>
         </w:tc>
       </w:tr>
@@ -1630,31 +682,7 @@
             <w:hideMark/>
           </w:tcPr>
           <w:p>
-            <w:pPr>
-              <w:spacing w:after="0" w:line="240" w:lineRule="auto"/>
-              <w:jc w:val="center"/>
-              <w:rPr>
-                <w:rFonts w:ascii="Calibri" w:eastAsia="Times New Roman" w:hAnsi="Calibri" w:cs="Calibri"/>
-                <w:color w:val="000000"/>
-                <w:kern w:val="0"/>
-                <w:sz w:val="22"/>
-                <w:szCs w:val="22"/>
-                <w:lang w:eastAsia="pt-BR"/>
-                <w14:ligatures w14:val="none"/>
-              </w:rPr>
-            </w:pPr>
-            <w:r>
-              <w:rPr>
-                <w:rFonts w:ascii="Calibri" w:eastAsia="Times New Roman" w:hAnsi="Calibri" w:cs="Calibri"/>
-                <w:color w:val="000000"/>
-                <w:kern w:val="0"/>
-                <w:sz w:val="22"/>
-                <w:szCs w:val="22"/>
-                <w:lang w:eastAsia="pt-BR"/>
-                <w14:ligatures w14:val="none"/>
-              </w:rPr>
-              <w:t>BOM AR CHEIRINHO DE TALCO 12X360ML</w:t>
-            </w:r>
+            <w:r/>
           </w:p>
         </w:tc>
         <w:tc>
@@ -1665,31 +693,7 @@
             <w:hideMark/>
           </w:tcPr>
           <w:p>
-            <w:pPr>
-              <w:spacing w:after="0" w:line="240" w:lineRule="auto"/>
-              <w:jc w:val="center"/>
-              <w:rPr>
-                <w:rFonts w:ascii="Calibri" w:eastAsia="Times New Roman" w:hAnsi="Calibri" w:cs="Calibri"/>
-                <w:color w:val="000000"/>
-                <w:kern w:val="0"/>
-                <w:sz w:val="22"/>
-                <w:szCs w:val="22"/>
-                <w:lang w:eastAsia="pt-BR"/>
-                <w14:ligatures w14:val="none"/>
-              </w:rPr>
-            </w:pPr>
-            <w:r>
-              <w:rPr>
-                <w:rFonts w:ascii="Calibri" w:eastAsia="Times New Roman" w:hAnsi="Calibri" w:cs="Calibri"/>
-                <w:color w:val="000000"/>
-                <w:kern w:val="0"/>
-                <w:sz w:val="22"/>
-                <w:szCs w:val="22"/>
-                <w:lang w:eastAsia="pt-BR"/>
-                <w14:ligatures w14:val="none"/>
-              </w:rPr>
-              <w:t>CX</w:t>
-            </w:r>
+            <w:r/>
           </w:p>
         </w:tc>
         <w:tc>
@@ -1700,35 +704,7 @@
             <w:hideMark/>
           </w:tcPr>
           <w:p>
-            <w:pPr>
-              <w:spacing w:after="0" w:line="240" w:lineRule="auto"/>
-              <w:jc w:val="center"/>
-              <w:rPr>
-                <w:rFonts w:ascii="Calibri" w:eastAsia="Times New Roman" w:hAnsi="Calibri" w:cs="Calibri"/>
-                <w:b/>
-                <w:bCs/>
-                <w:color w:val="000000"/>
-                <w:kern w:val="0"/>
-                <w:sz w:val="22"/>
-                <w:szCs w:val="22"/>
-                <w:lang w:eastAsia="pt-BR"/>
-                <w14:ligatures w14:val="none"/>
-              </w:rPr>
-            </w:pPr>
-            <w:r>
-              <w:rPr>
-                <w:rFonts w:ascii="Calibri" w:eastAsia="Times New Roman" w:hAnsi="Calibri" w:cs="Calibri"/>
-                <w:b/>
-                <w:bCs/>
-                <w:color w:val="000000"/>
-                <w:kern w:val="0"/>
-                <w:sz w:val="22"/>
-                <w:szCs w:val="22"/>
-                <w:lang w:eastAsia="pt-BR"/>
-                <w14:ligatures w14:val="none"/>
-              </w:rPr>
-              <w:t>R$ 112.00</w:t>
-            </w:r>
+            <w:r/>
           </w:p>
         </w:tc>
       </w:tr>
@@ -1744,31 +720,7 @@
             <w:hideMark/>
           </w:tcPr>
           <w:p>
-            <w:pPr>
-              <w:spacing w:after="0" w:line="240" w:lineRule="auto"/>
-              <w:jc w:val="center"/>
-              <w:rPr>
-                <w:rFonts w:ascii="Calibri" w:eastAsia="Times New Roman" w:hAnsi="Calibri" w:cs="Calibri"/>
-                <w:color w:val="000000"/>
-                <w:kern w:val="0"/>
-                <w:sz w:val="22"/>
-                <w:szCs w:val="22"/>
-                <w:lang w:eastAsia="pt-BR"/>
-                <w14:ligatures w14:val="none"/>
-              </w:rPr>
-            </w:pPr>
-            <w:r>
-              <w:rPr>
-                <w:rFonts w:ascii="Calibri" w:eastAsia="Times New Roman" w:hAnsi="Calibri" w:cs="Calibri"/>
-                <w:color w:val="000000"/>
-                <w:kern w:val="0"/>
-                <w:sz w:val="22"/>
-                <w:szCs w:val="22"/>
-                <w:lang w:eastAsia="pt-BR"/>
-                <w14:ligatures w14:val="none"/>
-              </w:rPr>
-              <w:t>DOWNY BRISA SUAVE 12X500L PROMO</w:t>
-            </w:r>
+            <w:r/>
           </w:p>
         </w:tc>
         <w:tc>
@@ -1779,31 +731,7 @@
             <w:hideMark/>
           </w:tcPr>
           <w:p>
-            <w:pPr>
-              <w:spacing w:after="0" w:line="240" w:lineRule="auto"/>
-              <w:jc w:val="center"/>
-              <w:rPr>
-                <w:rFonts w:ascii="Calibri" w:eastAsia="Times New Roman" w:hAnsi="Calibri" w:cs="Calibri"/>
-                <w:color w:val="000000"/>
-                <w:kern w:val="0"/>
-                <w:sz w:val="22"/>
-                <w:szCs w:val="22"/>
-                <w:lang w:eastAsia="pt-BR"/>
-                <w14:ligatures w14:val="none"/>
-              </w:rPr>
-            </w:pPr>
-            <w:r>
-              <w:rPr>
-                <w:rFonts w:ascii="Calibri" w:eastAsia="Times New Roman" w:hAnsi="Calibri" w:cs="Calibri"/>
-                <w:color w:val="000000"/>
-                <w:kern w:val="0"/>
-                <w:sz w:val="22"/>
-                <w:szCs w:val="22"/>
-                <w:lang w:eastAsia="pt-BR"/>
-                <w14:ligatures w14:val="none"/>
-              </w:rPr>
-              <w:t>CX</w:t>
-            </w:r>
+            <w:r/>
           </w:p>
         </w:tc>
         <w:tc>
@@ -1814,63 +742,7 @@
             <w:hideMark/>
           </w:tcPr>
           <w:p>
-            <w:pPr>
-              <w:spacing w:after="0" w:line="240" w:lineRule="auto"/>
-              <w:jc w:val="center"/>
-              <w:rPr>
-                <w:rFonts w:ascii="Calibri" w:eastAsia="Times New Roman" w:hAnsi="Calibri" w:cs="Calibri"/>
-                <w:b/>
-                <w:bCs/>
-                <w:color w:val="000000"/>
-                <w:kern w:val="0"/>
-                <w:sz w:val="22"/>
-                <w:szCs w:val="22"/>
-                <w:lang w:eastAsia="pt-BR"/>
-                <w14:ligatures w14:val="none"/>
-              </w:rPr>
-            </w:pPr>
-            <w:r>
-              <w:rPr>
-                <w:rFonts w:ascii="Calibri" w:eastAsia="Times New Roman" w:hAnsi="Calibri" w:cs="Calibri"/>
-                <w:b/>
-                <w:bCs/>
-                <w:color w:val="000000"/>
-                <w:kern w:val="0"/>
-                <w:sz w:val="22"/>
-                <w:szCs w:val="22"/>
-                <w:lang w:eastAsia="pt-BR"/>
-                <w14:ligatures w14:val="none"/>
-              </w:rPr>
-              <w:t>R$ 10</w:t>
-            </w:r>
-            <w:r>
-              <w:rPr>
-                <w:rFonts w:ascii="Calibri" w:eastAsia="Times New Roman" w:hAnsi="Calibri" w:cs="Calibri"/>
-                <w:b/>
-                <w:bCs/>
-                <w:color w:val="000000"/>
-                <w:kern w:val="0"/>
-                <w:sz w:val="22"/>
-                <w:szCs w:val="22"/>
-                <w:lang w:eastAsia="pt-BR"/>
-                <w14:ligatures w14:val="none"/>
-              </w:rPr>
-              <w:t>0</w:t>
-            </w:r>
-            <w:r>
-              <w:rPr>
-                <w:rFonts w:ascii="Calibri" w:eastAsia="Times New Roman" w:hAnsi="Calibri" w:cs="Calibri"/>
-                <w:b/>
-                <w:bCs/>
-                <w:color w:val="000000"/>
-                <w:kern w:val="0"/>
-                <w:sz w:val="22"/>
-                <w:szCs w:val="22"/>
-                <w:lang w:eastAsia="pt-BR"/>
-                <w14:ligatures w14:val="none"/>
-              </w:rPr>
-              <w:t>.00</w:t>
-            </w:r>
+            <w:r/>
           </w:p>
         </w:tc>
       </w:tr>
@@ -1886,31 +758,7 @@
             <w:hideMark/>
           </w:tcPr>
           <w:p>
-            <w:pPr>
-              <w:spacing w:after="0" w:line="240" w:lineRule="auto"/>
-              <w:jc w:val="center"/>
-              <w:rPr>
-                <w:rFonts w:ascii="Calibri" w:eastAsia="Times New Roman" w:hAnsi="Calibri" w:cs="Calibri"/>
-                <w:color w:val="000000"/>
-                <w:kern w:val="0"/>
-                <w:sz w:val="22"/>
-                <w:szCs w:val="22"/>
-                <w:lang w:eastAsia="pt-BR"/>
-                <w14:ligatures w14:val="none"/>
-              </w:rPr>
-            </w:pPr>
-            <w:r>
-              <w:rPr>
-                <w:rFonts w:ascii="Calibri" w:eastAsia="Times New Roman" w:hAnsi="Calibri" w:cs="Calibri"/>
-                <w:color w:val="000000"/>
-                <w:kern w:val="0"/>
-                <w:sz w:val="22"/>
-                <w:szCs w:val="22"/>
-                <w:lang w:eastAsia="pt-BR"/>
-                <w14:ligatures w14:val="none"/>
-              </w:rPr>
-              <w:t>ESC ED ORAL B MEDIA PRO 6 ESTOJO C/ 12 C</w:t>
-            </w:r>
+            <w:r/>
           </w:p>
         </w:tc>
         <w:tc>
@@ -1921,31 +769,7 @@
             <w:hideMark/>
           </w:tcPr>
           <w:p>
-            <w:pPr>
-              <w:spacing w:after="0" w:line="240" w:lineRule="auto"/>
-              <w:jc w:val="center"/>
-              <w:rPr>
-                <w:rFonts w:ascii="Calibri" w:eastAsia="Times New Roman" w:hAnsi="Calibri" w:cs="Calibri"/>
-                <w:color w:val="000000"/>
-                <w:kern w:val="0"/>
-                <w:sz w:val="22"/>
-                <w:szCs w:val="22"/>
-                <w:lang w:eastAsia="pt-BR"/>
-                <w14:ligatures w14:val="none"/>
-              </w:rPr>
-            </w:pPr>
-            <w:r>
-              <w:rPr>
-                <w:rFonts w:ascii="Calibri" w:eastAsia="Times New Roman" w:hAnsi="Calibri" w:cs="Calibri"/>
-                <w:color w:val="000000"/>
-                <w:kern w:val="0"/>
-                <w:sz w:val="22"/>
-                <w:szCs w:val="22"/>
-                <w:lang w:eastAsia="pt-BR"/>
-                <w14:ligatures w14:val="none"/>
-              </w:rPr>
-              <w:t>CX</w:t>
-            </w:r>
+            <w:r/>
           </w:p>
         </w:tc>
         <w:tc>
@@ -1956,35 +780,7 @@
             <w:hideMark/>
           </w:tcPr>
           <w:p>
-            <w:pPr>
-              <w:spacing w:after="0" w:line="240" w:lineRule="auto"/>
-              <w:jc w:val="center"/>
-              <w:rPr>
-                <w:rFonts w:ascii="Calibri" w:eastAsia="Times New Roman" w:hAnsi="Calibri" w:cs="Calibri"/>
-                <w:b/>
-                <w:bCs/>
-                <w:color w:val="000000"/>
-                <w:kern w:val="0"/>
-                <w:sz w:val="22"/>
-                <w:szCs w:val="22"/>
-                <w:lang w:eastAsia="pt-BR"/>
-                <w14:ligatures w14:val="none"/>
-              </w:rPr>
-            </w:pPr>
-            <w:r>
-              <w:rPr>
-                <w:rFonts w:ascii="Calibri" w:eastAsia="Times New Roman" w:hAnsi="Calibri" w:cs="Calibri"/>
-                <w:b/>
-                <w:bCs/>
-                <w:color w:val="000000"/>
-                <w:kern w:val="0"/>
-                <w:sz w:val="22"/>
-                <w:szCs w:val="22"/>
-                <w:lang w:eastAsia="pt-BR"/>
-                <w14:ligatures w14:val="none"/>
-              </w:rPr>
-              <w:t>R$ 180.00</w:t>
-            </w:r>
+            <w:r/>
           </w:p>
         </w:tc>
       </w:tr>
@@ -2000,31 +796,7 @@
             <w:hideMark/>
           </w:tcPr>
           <w:p>
-            <w:pPr>
-              <w:spacing w:after="0" w:line="240" w:lineRule="auto"/>
-              <w:jc w:val="center"/>
-              <w:rPr>
-                <w:rFonts w:ascii="Calibri" w:eastAsia="Times New Roman" w:hAnsi="Calibri" w:cs="Calibri"/>
-                <w:color w:val="000000"/>
-                <w:kern w:val="0"/>
-                <w:sz w:val="22"/>
-                <w:szCs w:val="22"/>
-                <w:lang w:eastAsia="pt-BR"/>
-                <w14:ligatures w14:val="none"/>
-              </w:rPr>
-            </w:pPr>
-            <w:r>
-              <w:rPr>
-                <w:rFonts w:ascii="Calibri" w:eastAsia="Times New Roman" w:hAnsi="Calibri" w:cs="Calibri"/>
-                <w:color w:val="000000"/>
-                <w:kern w:val="0"/>
-                <w:sz w:val="22"/>
-                <w:szCs w:val="22"/>
-                <w:lang w:eastAsia="pt-BR"/>
-                <w14:ligatures w14:val="none"/>
-              </w:rPr>
-              <w:t>ESPONJA DE ACO BOMBRIL 10X20X6X45G</w:t>
-            </w:r>
+            <w:r/>
           </w:p>
         </w:tc>
         <w:tc>
@@ -2035,31 +807,7 @@
             <w:hideMark/>
           </w:tcPr>
           <w:p>
-            <w:pPr>
-              <w:spacing w:after="0" w:line="240" w:lineRule="auto"/>
-              <w:jc w:val="center"/>
-              <w:rPr>
-                <w:rFonts w:ascii="Calibri" w:eastAsia="Times New Roman" w:hAnsi="Calibri" w:cs="Calibri"/>
-                <w:color w:val="000000"/>
-                <w:kern w:val="0"/>
-                <w:sz w:val="22"/>
-                <w:szCs w:val="22"/>
-                <w:lang w:eastAsia="pt-BR"/>
-                <w14:ligatures w14:val="none"/>
-              </w:rPr>
-            </w:pPr>
-            <w:r>
-              <w:rPr>
-                <w:rFonts w:ascii="Calibri" w:eastAsia="Times New Roman" w:hAnsi="Calibri" w:cs="Calibri"/>
-                <w:color w:val="000000"/>
-                <w:kern w:val="0"/>
-                <w:sz w:val="22"/>
-                <w:szCs w:val="22"/>
-                <w:lang w:eastAsia="pt-BR"/>
-                <w14:ligatures w14:val="none"/>
-              </w:rPr>
-              <w:t>FD</w:t>
-            </w:r>
+            <w:r/>
           </w:p>
         </w:tc>
         <w:tc>
@@ -2070,35 +818,7 @@
             <w:hideMark/>
           </w:tcPr>
           <w:p>
-            <w:pPr>
-              <w:spacing w:after="0" w:line="240" w:lineRule="auto"/>
-              <w:jc w:val="center"/>
-              <w:rPr>
-                <w:rFonts w:ascii="Calibri" w:eastAsia="Times New Roman" w:hAnsi="Calibri" w:cs="Calibri"/>
-                <w:b/>
-                <w:bCs/>
-                <w:color w:val="000000"/>
-                <w:kern w:val="0"/>
-                <w:sz w:val="22"/>
-                <w:szCs w:val="22"/>
-                <w:lang w:eastAsia="pt-BR"/>
-                <w14:ligatures w14:val="none"/>
-              </w:rPr>
-            </w:pPr>
-            <w:r>
-              <w:rPr>
-                <w:rFonts w:ascii="Calibri" w:eastAsia="Times New Roman" w:hAnsi="Calibri" w:cs="Calibri"/>
-                <w:b/>
-                <w:bCs/>
-                <w:color w:val="000000"/>
-                <w:kern w:val="0"/>
-                <w:sz w:val="22"/>
-                <w:szCs w:val="22"/>
-                <w:lang w:eastAsia="pt-BR"/>
-                <w14:ligatures w14:val="none"/>
-              </w:rPr>
-              <w:t>R$ 330.00</w:t>
-            </w:r>
+            <w:r/>
           </w:p>
         </w:tc>
       </w:tr>
@@ -2114,31 +834,7 @@
             <w:hideMark/>
           </w:tcPr>
           <w:p>
-            <w:pPr>
-              <w:spacing w:after="0" w:line="240" w:lineRule="auto"/>
-              <w:jc w:val="center"/>
-              <w:rPr>
-                <w:rFonts w:ascii="Calibri" w:eastAsia="Times New Roman" w:hAnsi="Calibri" w:cs="Calibri"/>
-                <w:color w:val="000000"/>
-                <w:kern w:val="0"/>
-                <w:sz w:val="22"/>
-                <w:szCs w:val="22"/>
-                <w:lang w:eastAsia="pt-BR"/>
-                <w14:ligatures w14:val="none"/>
-              </w:rPr>
-            </w:pPr>
-            <w:r>
-              <w:rPr>
-                <w:rFonts w:ascii="Calibri" w:eastAsia="Times New Roman" w:hAnsi="Calibri" w:cs="Calibri"/>
-                <w:color w:val="000000"/>
-                <w:kern w:val="0"/>
-                <w:sz w:val="22"/>
-                <w:szCs w:val="22"/>
-                <w:lang w:eastAsia="pt-BR"/>
-                <w14:ligatures w14:val="none"/>
-              </w:rPr>
-              <w:t>INS BAYGON ACAO TOTAL 12X360ML</w:t>
-            </w:r>
+            <w:r/>
           </w:p>
         </w:tc>
         <w:tc>
@@ -2149,31 +845,7 @@
             <w:hideMark/>
           </w:tcPr>
           <w:p>
-            <w:pPr>
-              <w:spacing w:after="0" w:line="240" w:lineRule="auto"/>
-              <w:jc w:val="center"/>
-              <w:rPr>
-                <w:rFonts w:ascii="Calibri" w:eastAsia="Times New Roman" w:hAnsi="Calibri" w:cs="Calibri"/>
-                <w:color w:val="000000"/>
-                <w:kern w:val="0"/>
-                <w:sz w:val="22"/>
-                <w:szCs w:val="22"/>
-                <w:lang w:eastAsia="pt-BR"/>
-                <w14:ligatures w14:val="none"/>
-              </w:rPr>
-            </w:pPr>
-            <w:r>
-              <w:rPr>
-                <w:rFonts w:ascii="Calibri" w:eastAsia="Times New Roman" w:hAnsi="Calibri" w:cs="Calibri"/>
-                <w:color w:val="000000"/>
-                <w:kern w:val="0"/>
-                <w:sz w:val="22"/>
-                <w:szCs w:val="22"/>
-                <w:lang w:eastAsia="pt-BR"/>
-                <w14:ligatures w14:val="none"/>
-              </w:rPr>
-              <w:t>CX</w:t>
-            </w:r>
+            <w:r/>
           </w:p>
         </w:tc>
         <w:tc>
@@ -2184,35 +856,7 @@
             <w:hideMark/>
           </w:tcPr>
           <w:p>
-            <w:pPr>
-              <w:spacing w:after="0" w:line="240" w:lineRule="auto"/>
-              <w:jc w:val="center"/>
-              <w:rPr>
-                <w:rFonts w:ascii="Calibri" w:eastAsia="Times New Roman" w:hAnsi="Calibri" w:cs="Calibri"/>
-                <w:b/>
-                <w:bCs/>
-                <w:color w:val="000000"/>
-                <w:kern w:val="0"/>
-                <w:sz w:val="22"/>
-                <w:szCs w:val="22"/>
-                <w:lang w:eastAsia="pt-BR"/>
-                <w14:ligatures w14:val="none"/>
-              </w:rPr>
-            </w:pPr>
-            <w:r>
-              <w:rPr>
-                <w:rFonts w:ascii="Calibri" w:eastAsia="Times New Roman" w:hAnsi="Calibri" w:cs="Calibri"/>
-                <w:b/>
-                <w:bCs/>
-                <w:color w:val="000000"/>
-                <w:kern w:val="0"/>
-                <w:sz w:val="22"/>
-                <w:szCs w:val="22"/>
-                <w:lang w:eastAsia="pt-BR"/>
-                <w14:ligatures w14:val="none"/>
-              </w:rPr>
-              <w:t>R$ 120.00</w:t>
-            </w:r>
+            <w:r/>
           </w:p>
         </w:tc>
       </w:tr>
@@ -2228,31 +872,7 @@
             <w:hideMark/>
           </w:tcPr>
           <w:p>
-            <w:pPr>
-              <w:spacing w:after="0" w:line="240" w:lineRule="auto"/>
-              <w:jc w:val="center"/>
-              <w:rPr>
-                <w:rFonts w:ascii="Calibri" w:eastAsia="Times New Roman" w:hAnsi="Calibri" w:cs="Calibri"/>
-                <w:color w:val="000000"/>
-                <w:kern w:val="0"/>
-                <w:sz w:val="22"/>
-                <w:szCs w:val="22"/>
-                <w:lang w:eastAsia="pt-BR"/>
-                <w14:ligatures w14:val="none"/>
-              </w:rPr>
-            </w:pPr>
-            <w:r>
-              <w:rPr>
-                <w:rFonts w:ascii="Calibri" w:eastAsia="Times New Roman" w:hAnsi="Calibri" w:cs="Calibri"/>
-                <w:color w:val="000000"/>
-                <w:kern w:val="0"/>
-                <w:sz w:val="22"/>
-                <w:szCs w:val="22"/>
-                <w:lang w:eastAsia="pt-BR"/>
-                <w14:ligatures w14:val="none"/>
-              </w:rPr>
-              <w:t>INS BAYGON MULT 12X285ML</w:t>
-            </w:r>
+            <w:r/>
           </w:p>
         </w:tc>
         <w:tc>
@@ -2263,31 +883,7 @@
             <w:hideMark/>
           </w:tcPr>
           <w:p>
-            <w:pPr>
-              <w:spacing w:after="0" w:line="240" w:lineRule="auto"/>
-              <w:jc w:val="center"/>
-              <w:rPr>
-                <w:rFonts w:ascii="Calibri" w:eastAsia="Times New Roman" w:hAnsi="Calibri" w:cs="Calibri"/>
-                <w:color w:val="000000"/>
-                <w:kern w:val="0"/>
-                <w:sz w:val="22"/>
-                <w:szCs w:val="22"/>
-                <w:lang w:eastAsia="pt-BR"/>
-                <w14:ligatures w14:val="none"/>
-              </w:rPr>
-            </w:pPr>
-            <w:r>
-              <w:rPr>
-                <w:rFonts w:ascii="Calibri" w:eastAsia="Times New Roman" w:hAnsi="Calibri" w:cs="Calibri"/>
-                <w:color w:val="000000"/>
-                <w:kern w:val="0"/>
-                <w:sz w:val="22"/>
-                <w:szCs w:val="22"/>
-                <w:lang w:eastAsia="pt-BR"/>
-                <w14:ligatures w14:val="none"/>
-              </w:rPr>
-              <w:t>CX</w:t>
-            </w:r>
+            <w:r/>
           </w:p>
         </w:tc>
         <w:tc>
@@ -2298,35 +894,7 @@
             <w:hideMark/>
           </w:tcPr>
           <w:p>
-            <w:pPr>
-              <w:spacing w:after="0" w:line="240" w:lineRule="auto"/>
-              <w:jc w:val="center"/>
-              <w:rPr>
-                <w:rFonts w:ascii="Calibri" w:eastAsia="Times New Roman" w:hAnsi="Calibri" w:cs="Calibri"/>
-                <w:b/>
-                <w:bCs/>
-                <w:color w:val="000000"/>
-                <w:kern w:val="0"/>
-                <w:sz w:val="22"/>
-                <w:szCs w:val="22"/>
-                <w:lang w:eastAsia="pt-BR"/>
-                <w14:ligatures w14:val="none"/>
-              </w:rPr>
-            </w:pPr>
-            <w:r>
-              <w:rPr>
-                <w:rFonts w:ascii="Calibri" w:eastAsia="Times New Roman" w:hAnsi="Calibri" w:cs="Calibri"/>
-                <w:b/>
-                <w:bCs/>
-                <w:color w:val="000000"/>
-                <w:kern w:val="0"/>
-                <w:sz w:val="22"/>
-                <w:szCs w:val="22"/>
-                <w:lang w:eastAsia="pt-BR"/>
-                <w14:ligatures w14:val="none"/>
-              </w:rPr>
-              <w:t>R$ 120.00</w:t>
-            </w:r>
+            <w:r/>
           </w:p>
         </w:tc>
       </w:tr>
@@ -2342,31 +910,7 @@
             <w:hideMark/>
           </w:tcPr>
           <w:p>
-            <w:pPr>
-              <w:spacing w:after="0" w:line="240" w:lineRule="auto"/>
-              <w:jc w:val="center"/>
-              <w:rPr>
-                <w:rFonts w:ascii="Calibri" w:eastAsia="Times New Roman" w:hAnsi="Calibri" w:cs="Calibri"/>
-                <w:color w:val="000000"/>
-                <w:kern w:val="0"/>
-                <w:sz w:val="22"/>
-                <w:szCs w:val="22"/>
-                <w:lang w:eastAsia="pt-BR"/>
-                <w14:ligatures w14:val="none"/>
-              </w:rPr>
-            </w:pPr>
-            <w:r>
-              <w:rPr>
-                <w:rFonts w:ascii="Calibri" w:eastAsia="Times New Roman" w:hAnsi="Calibri" w:cs="Calibri"/>
-                <w:color w:val="000000"/>
-                <w:kern w:val="0"/>
-                <w:sz w:val="22"/>
-                <w:szCs w:val="22"/>
-                <w:lang w:eastAsia="pt-BR"/>
-                <w14:ligatures w14:val="none"/>
-              </w:rPr>
-              <w:t>LIMPOL COCO 24X500ML</w:t>
-            </w:r>
+            <w:r/>
           </w:p>
         </w:tc>
         <w:tc>
@@ -2377,31 +921,7 @@
             <w:hideMark/>
           </w:tcPr>
           <w:p>
-            <w:pPr>
-              <w:spacing w:after="0" w:line="240" w:lineRule="auto"/>
-              <w:jc w:val="center"/>
-              <w:rPr>
-                <w:rFonts w:ascii="Calibri" w:eastAsia="Times New Roman" w:hAnsi="Calibri" w:cs="Calibri"/>
-                <w:color w:val="000000"/>
-                <w:kern w:val="0"/>
-                <w:sz w:val="22"/>
-                <w:szCs w:val="22"/>
-                <w:lang w:eastAsia="pt-BR"/>
-                <w14:ligatures w14:val="none"/>
-              </w:rPr>
-            </w:pPr>
-            <w:r>
-              <w:rPr>
-                <w:rFonts w:ascii="Calibri" w:eastAsia="Times New Roman" w:hAnsi="Calibri" w:cs="Calibri"/>
-                <w:color w:val="000000"/>
-                <w:kern w:val="0"/>
-                <w:sz w:val="22"/>
-                <w:szCs w:val="22"/>
-                <w:lang w:eastAsia="pt-BR"/>
-                <w14:ligatures w14:val="none"/>
-              </w:rPr>
-              <w:t>CX</w:t>
-            </w:r>
+            <w:r/>
           </w:p>
         </w:tc>
         <w:tc>
@@ -2412,35 +932,7 @@
             <w:hideMark/>
           </w:tcPr>
           <w:p>
-            <w:pPr>
-              <w:spacing w:after="0" w:line="240" w:lineRule="auto"/>
-              <w:jc w:val="center"/>
-              <w:rPr>
-                <w:rFonts w:ascii="Calibri" w:eastAsia="Times New Roman" w:hAnsi="Calibri" w:cs="Calibri"/>
-                <w:b/>
-                <w:bCs/>
-                <w:color w:val="000000"/>
-                <w:kern w:val="0"/>
-                <w:sz w:val="22"/>
-                <w:szCs w:val="22"/>
-                <w:lang w:eastAsia="pt-BR"/>
-                <w14:ligatures w14:val="none"/>
-              </w:rPr>
-            </w:pPr>
-            <w:r>
-              <w:rPr>
-                <w:rFonts w:ascii="Calibri" w:eastAsia="Times New Roman" w:hAnsi="Calibri" w:cs="Calibri"/>
-                <w:b/>
-                <w:bCs/>
-                <w:color w:val="000000"/>
-                <w:kern w:val="0"/>
-                <w:sz w:val="22"/>
-                <w:szCs w:val="22"/>
-                <w:lang w:eastAsia="pt-BR"/>
-                <w14:ligatures w14:val="none"/>
-              </w:rPr>
-              <w:t>R$ 50.00</w:t>
-            </w:r>
+            <w:r/>
           </w:p>
         </w:tc>
       </w:tr>
@@ -2456,31 +948,7 @@
             <w:hideMark/>
           </w:tcPr>
           <w:p>
-            <w:pPr>
-              <w:spacing w:after="0" w:line="240" w:lineRule="auto"/>
-              <w:jc w:val="center"/>
-              <w:rPr>
-                <w:rFonts w:ascii="Calibri" w:eastAsia="Times New Roman" w:hAnsi="Calibri" w:cs="Calibri"/>
-                <w:color w:val="000000"/>
-                <w:kern w:val="0"/>
-                <w:sz w:val="22"/>
-                <w:szCs w:val="22"/>
-                <w:lang w:eastAsia="pt-BR"/>
-                <w14:ligatures w14:val="none"/>
-              </w:rPr>
-            </w:pPr>
-            <w:r>
-              <w:rPr>
-                <w:rFonts w:ascii="Calibri" w:eastAsia="Times New Roman" w:hAnsi="Calibri" w:cs="Calibri"/>
-                <w:color w:val="000000"/>
-                <w:kern w:val="0"/>
-                <w:sz w:val="22"/>
-                <w:szCs w:val="22"/>
-                <w:lang w:eastAsia="pt-BR"/>
-                <w14:ligatures w14:val="none"/>
-              </w:rPr>
-              <w:t>LIMPOL CRISTAL 24X500ML</w:t>
-            </w:r>
+            <w:r/>
           </w:p>
         </w:tc>
         <w:tc>
@@ -2491,31 +959,7 @@
             <w:hideMark/>
           </w:tcPr>
           <w:p>
-            <w:pPr>
-              <w:spacing w:after="0" w:line="240" w:lineRule="auto"/>
-              <w:jc w:val="center"/>
-              <w:rPr>
-                <w:rFonts w:ascii="Calibri" w:eastAsia="Times New Roman" w:hAnsi="Calibri" w:cs="Calibri"/>
-                <w:color w:val="000000"/>
-                <w:kern w:val="0"/>
-                <w:sz w:val="22"/>
-                <w:szCs w:val="22"/>
-                <w:lang w:eastAsia="pt-BR"/>
-                <w14:ligatures w14:val="none"/>
-              </w:rPr>
-            </w:pPr>
-            <w:r>
-              <w:rPr>
-                <w:rFonts w:ascii="Calibri" w:eastAsia="Times New Roman" w:hAnsi="Calibri" w:cs="Calibri"/>
-                <w:color w:val="000000"/>
-                <w:kern w:val="0"/>
-                <w:sz w:val="22"/>
-                <w:szCs w:val="22"/>
-                <w:lang w:eastAsia="pt-BR"/>
-                <w14:ligatures w14:val="none"/>
-              </w:rPr>
-              <w:t>CX</w:t>
-            </w:r>
+            <w:r/>
           </w:p>
         </w:tc>
         <w:tc>
@@ -2526,35 +970,7 @@
             <w:hideMark/>
           </w:tcPr>
           <w:p>
-            <w:pPr>
-              <w:spacing w:after="0" w:line="240" w:lineRule="auto"/>
-              <w:jc w:val="center"/>
-              <w:rPr>
-                <w:rFonts w:ascii="Calibri" w:eastAsia="Times New Roman" w:hAnsi="Calibri" w:cs="Calibri"/>
-                <w:b/>
-                <w:bCs/>
-                <w:color w:val="000000"/>
-                <w:kern w:val="0"/>
-                <w:sz w:val="22"/>
-                <w:szCs w:val="22"/>
-                <w:lang w:eastAsia="pt-BR"/>
-                <w14:ligatures w14:val="none"/>
-              </w:rPr>
-            </w:pPr>
-            <w:r>
-              <w:rPr>
-                <w:rFonts w:ascii="Calibri" w:eastAsia="Times New Roman" w:hAnsi="Calibri" w:cs="Calibri"/>
-                <w:b/>
-                <w:bCs/>
-                <w:color w:val="000000"/>
-                <w:kern w:val="0"/>
-                <w:sz w:val="22"/>
-                <w:szCs w:val="22"/>
-                <w:lang w:eastAsia="pt-BR"/>
-                <w14:ligatures w14:val="none"/>
-              </w:rPr>
-              <w:t>R$ 50.00</w:t>
-            </w:r>
+            <w:r/>
           </w:p>
         </w:tc>
       </w:tr>
@@ -2570,31 +986,7 @@
             <w:hideMark/>
           </w:tcPr>
           <w:p>
-            <w:pPr>
-              <w:spacing w:after="0" w:line="240" w:lineRule="auto"/>
-              <w:jc w:val="center"/>
-              <w:rPr>
-                <w:rFonts w:ascii="Calibri" w:eastAsia="Times New Roman" w:hAnsi="Calibri" w:cs="Calibri"/>
-                <w:color w:val="000000"/>
-                <w:kern w:val="0"/>
-                <w:sz w:val="22"/>
-                <w:szCs w:val="22"/>
-                <w:lang w:eastAsia="pt-BR"/>
-                <w14:ligatures w14:val="none"/>
-              </w:rPr>
-            </w:pPr>
-            <w:r>
-              <w:rPr>
-                <w:rFonts w:ascii="Calibri" w:eastAsia="Times New Roman" w:hAnsi="Calibri" w:cs="Calibri"/>
-                <w:color w:val="000000"/>
-                <w:kern w:val="0"/>
-                <w:sz w:val="22"/>
-                <w:szCs w:val="22"/>
-                <w:lang w:eastAsia="pt-BR"/>
-                <w14:ligatures w14:val="none"/>
-              </w:rPr>
-              <w:t>LIMPOL LIMAO 24X500ML</w:t>
-            </w:r>
+            <w:r/>
           </w:p>
         </w:tc>
         <w:tc>
@@ -2605,31 +997,7 @@
             <w:hideMark/>
           </w:tcPr>
           <w:p>
-            <w:pPr>
-              <w:spacing w:after="0" w:line="240" w:lineRule="auto"/>
-              <w:jc w:val="center"/>
-              <w:rPr>
-                <w:rFonts w:ascii="Calibri" w:eastAsia="Times New Roman" w:hAnsi="Calibri" w:cs="Calibri"/>
-                <w:color w:val="000000"/>
-                <w:kern w:val="0"/>
-                <w:sz w:val="22"/>
-                <w:szCs w:val="22"/>
-                <w:lang w:eastAsia="pt-BR"/>
-                <w14:ligatures w14:val="none"/>
-              </w:rPr>
-            </w:pPr>
-            <w:r>
-              <w:rPr>
-                <w:rFonts w:ascii="Calibri" w:eastAsia="Times New Roman" w:hAnsi="Calibri" w:cs="Calibri"/>
-                <w:color w:val="000000"/>
-                <w:kern w:val="0"/>
-                <w:sz w:val="22"/>
-                <w:szCs w:val="22"/>
-                <w:lang w:eastAsia="pt-BR"/>
-                <w14:ligatures w14:val="none"/>
-              </w:rPr>
-              <w:t>CX</w:t>
-            </w:r>
+            <w:r/>
           </w:p>
         </w:tc>
         <w:tc>
@@ -2640,35 +1008,7 @@
             <w:hideMark/>
           </w:tcPr>
           <w:p>
-            <w:pPr>
-              <w:spacing w:after="0" w:line="240" w:lineRule="auto"/>
-              <w:jc w:val="center"/>
-              <w:rPr>
-                <w:rFonts w:ascii="Calibri" w:eastAsia="Times New Roman" w:hAnsi="Calibri" w:cs="Calibri"/>
-                <w:b/>
-                <w:bCs/>
-                <w:color w:val="000000"/>
-                <w:kern w:val="0"/>
-                <w:sz w:val="22"/>
-                <w:szCs w:val="22"/>
-                <w:lang w:eastAsia="pt-BR"/>
-                <w14:ligatures w14:val="none"/>
-              </w:rPr>
-            </w:pPr>
-            <w:r>
-              <w:rPr>
-                <w:rFonts w:ascii="Calibri" w:eastAsia="Times New Roman" w:hAnsi="Calibri" w:cs="Calibri"/>
-                <w:b/>
-                <w:bCs/>
-                <w:color w:val="000000"/>
-                <w:kern w:val="0"/>
-                <w:sz w:val="22"/>
-                <w:szCs w:val="22"/>
-                <w:lang w:eastAsia="pt-BR"/>
-                <w14:ligatures w14:val="none"/>
-              </w:rPr>
-              <w:t>R$ 50.00</w:t>
-            </w:r>
+            <w:r/>
           </w:p>
         </w:tc>
       </w:tr>
@@ -2684,31 +1024,7 @@
             <w:hideMark/>
           </w:tcPr>
           <w:p>
-            <w:pPr>
-              <w:spacing w:after="0" w:line="240" w:lineRule="auto"/>
-              <w:jc w:val="center"/>
-              <w:rPr>
-                <w:rFonts w:ascii="Calibri" w:eastAsia="Times New Roman" w:hAnsi="Calibri" w:cs="Calibri"/>
-                <w:color w:val="000000"/>
-                <w:kern w:val="0"/>
-                <w:sz w:val="22"/>
-                <w:szCs w:val="22"/>
-                <w:lang w:eastAsia="pt-BR"/>
-                <w14:ligatures w14:val="none"/>
-              </w:rPr>
-            </w:pPr>
-            <w:r>
-              <w:rPr>
-                <w:rFonts w:ascii="Calibri" w:eastAsia="Times New Roman" w:hAnsi="Calibri" w:cs="Calibri"/>
-                <w:color w:val="000000"/>
-                <w:kern w:val="0"/>
-                <w:sz w:val="22"/>
-                <w:szCs w:val="22"/>
-                <w:lang w:eastAsia="pt-BR"/>
-                <w14:ligatures w14:val="none"/>
-              </w:rPr>
-              <w:t>LIMPOL MACA 24X500ML</w:t>
-            </w:r>
+            <w:r/>
           </w:p>
         </w:tc>
         <w:tc>
@@ -2719,31 +1035,7 @@
             <w:hideMark/>
           </w:tcPr>
           <w:p>
-            <w:pPr>
-              <w:spacing w:after="0" w:line="240" w:lineRule="auto"/>
-              <w:jc w:val="center"/>
-              <w:rPr>
-                <w:rFonts w:ascii="Calibri" w:eastAsia="Times New Roman" w:hAnsi="Calibri" w:cs="Calibri"/>
-                <w:color w:val="000000"/>
-                <w:kern w:val="0"/>
-                <w:sz w:val="22"/>
-                <w:szCs w:val="22"/>
-                <w:lang w:eastAsia="pt-BR"/>
-                <w14:ligatures w14:val="none"/>
-              </w:rPr>
-            </w:pPr>
-            <w:r>
-              <w:rPr>
-                <w:rFonts w:ascii="Calibri" w:eastAsia="Times New Roman" w:hAnsi="Calibri" w:cs="Calibri"/>
-                <w:color w:val="000000"/>
-                <w:kern w:val="0"/>
-                <w:sz w:val="22"/>
-                <w:szCs w:val="22"/>
-                <w:lang w:eastAsia="pt-BR"/>
-                <w14:ligatures w14:val="none"/>
-              </w:rPr>
-              <w:t>CX</w:t>
-            </w:r>
+            <w:r/>
           </w:p>
         </w:tc>
         <w:tc>
@@ -2754,35 +1046,7 @@
             <w:hideMark/>
           </w:tcPr>
           <w:p>
-            <w:pPr>
-              <w:spacing w:after="0" w:line="240" w:lineRule="auto"/>
-              <w:jc w:val="center"/>
-              <w:rPr>
-                <w:rFonts w:ascii="Calibri" w:eastAsia="Times New Roman" w:hAnsi="Calibri" w:cs="Calibri"/>
-                <w:b/>
-                <w:bCs/>
-                <w:color w:val="000000"/>
-                <w:kern w:val="0"/>
-                <w:sz w:val="22"/>
-                <w:szCs w:val="22"/>
-                <w:lang w:eastAsia="pt-BR"/>
-                <w14:ligatures w14:val="none"/>
-              </w:rPr>
-            </w:pPr>
-            <w:r>
-              <w:rPr>
-                <w:rFonts w:ascii="Calibri" w:eastAsia="Times New Roman" w:hAnsi="Calibri" w:cs="Calibri"/>
-                <w:b/>
-                <w:bCs/>
-                <w:color w:val="000000"/>
-                <w:kern w:val="0"/>
-                <w:sz w:val="22"/>
-                <w:szCs w:val="22"/>
-                <w:lang w:eastAsia="pt-BR"/>
-                <w14:ligatures w14:val="none"/>
-              </w:rPr>
-              <w:t>R$ 50.00</w:t>
-            </w:r>
+            <w:r/>
           </w:p>
         </w:tc>
       </w:tr>
@@ -2798,31 +1062,7 @@
             <w:hideMark/>
           </w:tcPr>
           <w:p>
-            <w:pPr>
-              <w:spacing w:after="0" w:line="240" w:lineRule="auto"/>
-              <w:jc w:val="center"/>
-              <w:rPr>
-                <w:rFonts w:ascii="Calibri" w:eastAsia="Times New Roman" w:hAnsi="Calibri" w:cs="Calibri"/>
-                <w:color w:val="000000"/>
-                <w:kern w:val="0"/>
-                <w:sz w:val="22"/>
-                <w:szCs w:val="22"/>
-                <w:lang w:eastAsia="pt-BR"/>
-                <w14:ligatures w14:val="none"/>
-              </w:rPr>
-            </w:pPr>
-            <w:r>
-              <w:rPr>
-                <w:rFonts w:ascii="Calibri" w:eastAsia="Times New Roman" w:hAnsi="Calibri" w:cs="Calibri"/>
-                <w:color w:val="000000"/>
-                <w:kern w:val="0"/>
-                <w:sz w:val="22"/>
-                <w:szCs w:val="22"/>
-                <w:lang w:eastAsia="pt-BR"/>
-                <w14:ligatures w14:val="none"/>
-              </w:rPr>
-              <w:t>LIMPOL NEUTRO 24X500ML</w:t>
-            </w:r>
+            <w:r/>
           </w:p>
         </w:tc>
         <w:tc>
@@ -2833,31 +1073,7 @@
             <w:hideMark/>
           </w:tcPr>
           <w:p>
-            <w:pPr>
-              <w:spacing w:after="0" w:line="240" w:lineRule="auto"/>
-              <w:jc w:val="center"/>
-              <w:rPr>
-                <w:rFonts w:ascii="Calibri" w:eastAsia="Times New Roman" w:hAnsi="Calibri" w:cs="Calibri"/>
-                <w:color w:val="000000"/>
-                <w:kern w:val="0"/>
-                <w:sz w:val="22"/>
-                <w:szCs w:val="22"/>
-                <w:lang w:eastAsia="pt-BR"/>
-                <w14:ligatures w14:val="none"/>
-              </w:rPr>
-            </w:pPr>
-            <w:r>
-              <w:rPr>
-                <w:rFonts w:ascii="Calibri" w:eastAsia="Times New Roman" w:hAnsi="Calibri" w:cs="Calibri"/>
-                <w:color w:val="000000"/>
-                <w:kern w:val="0"/>
-                <w:sz w:val="22"/>
-                <w:szCs w:val="22"/>
-                <w:lang w:eastAsia="pt-BR"/>
-                <w14:ligatures w14:val="none"/>
-              </w:rPr>
-              <w:t>CX</w:t>
-            </w:r>
+            <w:r/>
           </w:p>
         </w:tc>
         <w:tc>
@@ -2868,35 +1084,7 @@
             <w:hideMark/>
           </w:tcPr>
           <w:p>
-            <w:pPr>
-              <w:spacing w:after="0" w:line="240" w:lineRule="auto"/>
-              <w:jc w:val="center"/>
-              <w:rPr>
-                <w:rFonts w:ascii="Calibri" w:eastAsia="Times New Roman" w:hAnsi="Calibri" w:cs="Calibri"/>
-                <w:b/>
-                <w:bCs/>
-                <w:color w:val="000000"/>
-                <w:kern w:val="0"/>
-                <w:sz w:val="22"/>
-                <w:szCs w:val="22"/>
-                <w:lang w:eastAsia="pt-BR"/>
-                <w14:ligatures w14:val="none"/>
-              </w:rPr>
-            </w:pPr>
-            <w:r>
-              <w:rPr>
-                <w:rFonts w:ascii="Calibri" w:eastAsia="Times New Roman" w:hAnsi="Calibri" w:cs="Calibri"/>
-                <w:b/>
-                <w:bCs/>
-                <w:color w:val="000000"/>
-                <w:kern w:val="0"/>
-                <w:sz w:val="22"/>
-                <w:szCs w:val="22"/>
-                <w:lang w:eastAsia="pt-BR"/>
-                <w14:ligatures w14:val="none"/>
-              </w:rPr>
-              <w:t>R$ 50.00</w:t>
-            </w:r>
+            <w:r/>
           </w:p>
         </w:tc>
       </w:tr>
@@ -2912,31 +1100,7 @@
             <w:hideMark/>
           </w:tcPr>
           <w:p>
-            <w:pPr>
-              <w:spacing w:after="0" w:line="240" w:lineRule="auto"/>
-              <w:jc w:val="center"/>
-              <w:rPr>
-                <w:rFonts w:ascii="Calibri" w:eastAsia="Times New Roman" w:hAnsi="Calibri" w:cs="Calibri"/>
-                <w:color w:val="000000"/>
-                <w:kern w:val="0"/>
-                <w:sz w:val="22"/>
-                <w:szCs w:val="22"/>
-                <w:lang w:eastAsia="pt-BR"/>
-                <w14:ligatures w14:val="none"/>
-              </w:rPr>
-            </w:pPr>
-            <w:r>
-              <w:rPr>
-                <w:rFonts w:ascii="Calibri" w:eastAsia="Times New Roman" w:hAnsi="Calibri" w:cs="Calibri"/>
-                <w:color w:val="000000"/>
-                <w:kern w:val="0"/>
-                <w:sz w:val="22"/>
-                <w:szCs w:val="22"/>
-                <w:lang w:eastAsia="pt-BR"/>
-                <w14:ligatures w14:val="none"/>
-              </w:rPr>
-              <w:t>PAPEL HIG LEVE F. S. NT 16X4 30M</w:t>
-            </w:r>
+            <w:r/>
           </w:p>
         </w:tc>
         <w:tc>
@@ -2947,31 +1111,7 @@
             <w:hideMark/>
           </w:tcPr>
           <w:p>
-            <w:pPr>
-              <w:spacing w:after="0" w:line="240" w:lineRule="auto"/>
-              <w:jc w:val="center"/>
-              <w:rPr>
-                <w:rFonts w:ascii="Calibri" w:eastAsia="Times New Roman" w:hAnsi="Calibri" w:cs="Calibri"/>
-                <w:color w:val="000000"/>
-                <w:kern w:val="0"/>
-                <w:sz w:val="22"/>
-                <w:szCs w:val="22"/>
-                <w:lang w:eastAsia="pt-BR"/>
-                <w14:ligatures w14:val="none"/>
-              </w:rPr>
-            </w:pPr>
-            <w:r>
-              <w:rPr>
-                <w:rFonts w:ascii="Calibri" w:eastAsia="Times New Roman" w:hAnsi="Calibri" w:cs="Calibri"/>
-                <w:color w:val="000000"/>
-                <w:kern w:val="0"/>
-                <w:sz w:val="22"/>
-                <w:szCs w:val="22"/>
-                <w:lang w:eastAsia="pt-BR"/>
-                <w14:ligatures w14:val="none"/>
-              </w:rPr>
-              <w:t>FD</w:t>
-            </w:r>
+            <w:r/>
           </w:p>
         </w:tc>
         <w:tc>
@@ -2982,35 +1122,7 @@
             <w:hideMark/>
           </w:tcPr>
           <w:p>
-            <w:pPr>
-              <w:spacing w:after="0" w:line="240" w:lineRule="auto"/>
-              <w:jc w:val="center"/>
-              <w:rPr>
-                <w:rFonts w:ascii="Calibri" w:eastAsia="Times New Roman" w:hAnsi="Calibri" w:cs="Calibri"/>
-                <w:b/>
-                <w:bCs/>
-                <w:color w:val="000000"/>
-                <w:kern w:val="0"/>
-                <w:sz w:val="22"/>
-                <w:szCs w:val="22"/>
-                <w:lang w:eastAsia="pt-BR"/>
-                <w14:ligatures w14:val="none"/>
-              </w:rPr>
-            </w:pPr>
-            <w:r>
-              <w:rPr>
-                <w:rFonts w:ascii="Calibri" w:eastAsia="Times New Roman" w:hAnsi="Calibri" w:cs="Calibri"/>
-                <w:b/>
-                <w:bCs/>
-                <w:color w:val="000000"/>
-                <w:kern w:val="0"/>
-                <w:sz w:val="22"/>
-                <w:szCs w:val="22"/>
-                <w:lang w:eastAsia="pt-BR"/>
-                <w14:ligatures w14:val="none"/>
-              </w:rPr>
-              <w:t>R$ 39.00</w:t>
-            </w:r>
+            <w:r/>
           </w:p>
         </w:tc>
       </w:tr>
@@ -3026,31 +1138,7 @@
             <w:hideMark/>
           </w:tcPr>
           <w:p>
-            <w:pPr>
-              <w:spacing w:after="0" w:line="240" w:lineRule="auto"/>
-              <w:jc w:val="center"/>
-              <w:rPr>
-                <w:rFonts w:ascii="Calibri" w:eastAsia="Times New Roman" w:hAnsi="Calibri" w:cs="Calibri"/>
-                <w:color w:val="000000"/>
-                <w:kern w:val="0"/>
-                <w:sz w:val="22"/>
-                <w:szCs w:val="22"/>
-                <w:lang w:eastAsia="pt-BR"/>
-                <w14:ligatures w14:val="none"/>
-              </w:rPr>
-            </w:pPr>
-            <w:r>
-              <w:rPr>
-                <w:rFonts w:ascii="Calibri" w:eastAsia="Times New Roman" w:hAnsi="Calibri" w:cs="Calibri"/>
-                <w:color w:val="000000"/>
-                <w:kern w:val="0"/>
-                <w:sz w:val="22"/>
-                <w:szCs w:val="22"/>
-                <w:lang w:eastAsia="pt-BR"/>
-                <w14:ligatures w14:val="none"/>
-              </w:rPr>
-              <w:t>PAPEL HIG ROSE F. S. 16X4 30M</w:t>
-            </w:r>
+            <w:r/>
           </w:p>
         </w:tc>
         <w:tc>
@@ -3061,31 +1149,7 @@
             <w:hideMark/>
           </w:tcPr>
           <w:p>
-            <w:pPr>
-              <w:spacing w:after="0" w:line="240" w:lineRule="auto"/>
-              <w:jc w:val="center"/>
-              <w:rPr>
-                <w:rFonts w:ascii="Calibri" w:eastAsia="Times New Roman" w:hAnsi="Calibri" w:cs="Calibri"/>
-                <w:color w:val="000000"/>
-                <w:kern w:val="0"/>
-                <w:sz w:val="22"/>
-                <w:szCs w:val="22"/>
-                <w:lang w:eastAsia="pt-BR"/>
-                <w14:ligatures w14:val="none"/>
-              </w:rPr>
-            </w:pPr>
-            <w:r>
-              <w:rPr>
-                <w:rFonts w:ascii="Calibri" w:eastAsia="Times New Roman" w:hAnsi="Calibri" w:cs="Calibri"/>
-                <w:color w:val="000000"/>
-                <w:kern w:val="0"/>
-                <w:sz w:val="22"/>
-                <w:szCs w:val="22"/>
-                <w:lang w:eastAsia="pt-BR"/>
-                <w14:ligatures w14:val="none"/>
-              </w:rPr>
-              <w:t>FD</w:t>
-            </w:r>
+            <w:r/>
           </w:p>
         </w:tc>
         <w:tc>
@@ -3096,35 +1160,7 @@
             <w:hideMark/>
           </w:tcPr>
           <w:p>
-            <w:pPr>
-              <w:spacing w:after="0" w:line="240" w:lineRule="auto"/>
-              <w:jc w:val="center"/>
-              <w:rPr>
-                <w:rFonts w:ascii="Calibri" w:eastAsia="Times New Roman" w:hAnsi="Calibri" w:cs="Calibri"/>
-                <w:b/>
-                <w:bCs/>
-                <w:color w:val="000000"/>
-                <w:kern w:val="0"/>
-                <w:sz w:val="22"/>
-                <w:szCs w:val="22"/>
-                <w:lang w:eastAsia="pt-BR"/>
-                <w14:ligatures w14:val="none"/>
-              </w:rPr>
-            </w:pPr>
-            <w:r>
-              <w:rPr>
-                <w:rFonts w:ascii="Calibri" w:eastAsia="Times New Roman" w:hAnsi="Calibri" w:cs="Calibri"/>
-                <w:b/>
-                <w:bCs/>
-                <w:color w:val="000000"/>
-                <w:kern w:val="0"/>
-                <w:sz w:val="22"/>
-                <w:szCs w:val="22"/>
-                <w:lang w:eastAsia="pt-BR"/>
-                <w14:ligatures w14:val="none"/>
-              </w:rPr>
-              <w:t>R$ 40.00</w:t>
-            </w:r>
+            <w:r/>
           </w:p>
         </w:tc>
       </w:tr>
@@ -3140,31 +1176,7 @@
             <w:hideMark/>
           </w:tcPr>
           <w:p>
-            <w:pPr>
-              <w:spacing w:after="0" w:line="240" w:lineRule="auto"/>
-              <w:jc w:val="center"/>
-              <w:rPr>
-                <w:rFonts w:ascii="Calibri" w:eastAsia="Times New Roman" w:hAnsi="Calibri" w:cs="Calibri"/>
-                <w:color w:val="000000"/>
-                <w:kern w:val="0"/>
-                <w:sz w:val="22"/>
-                <w:szCs w:val="22"/>
-                <w:lang w:eastAsia="pt-BR"/>
-                <w14:ligatures w14:val="none"/>
-              </w:rPr>
-            </w:pPr>
-            <w:r>
-              <w:rPr>
-                <w:rFonts w:ascii="Calibri" w:eastAsia="Times New Roman" w:hAnsi="Calibri" w:cs="Calibri"/>
-                <w:color w:val="000000"/>
-                <w:kern w:val="0"/>
-                <w:sz w:val="22"/>
-                <w:szCs w:val="22"/>
-                <w:lang w:eastAsia="pt-BR"/>
-                <w14:ligatures w14:val="none"/>
-              </w:rPr>
-              <w:t>SAB ALA LILAS 27X400G LAVANDA</w:t>
-            </w:r>
+            <w:r/>
           </w:p>
         </w:tc>
         <w:tc>
@@ -3175,31 +1187,7 @@
             <w:hideMark/>
           </w:tcPr>
           <w:p>
-            <w:pPr>
-              <w:spacing w:after="0" w:line="240" w:lineRule="auto"/>
-              <w:jc w:val="center"/>
-              <w:rPr>
-                <w:rFonts w:ascii="Calibri" w:eastAsia="Times New Roman" w:hAnsi="Calibri" w:cs="Calibri"/>
-                <w:color w:val="000000"/>
-                <w:kern w:val="0"/>
-                <w:sz w:val="22"/>
-                <w:szCs w:val="22"/>
-                <w:lang w:eastAsia="pt-BR"/>
-                <w14:ligatures w14:val="none"/>
-              </w:rPr>
-            </w:pPr>
-            <w:r>
-              <w:rPr>
-                <w:rFonts w:ascii="Calibri" w:eastAsia="Times New Roman" w:hAnsi="Calibri" w:cs="Calibri"/>
-                <w:color w:val="000000"/>
-                <w:kern w:val="0"/>
-                <w:sz w:val="22"/>
-                <w:szCs w:val="22"/>
-                <w:lang w:eastAsia="pt-BR"/>
-                <w14:ligatures w14:val="none"/>
-              </w:rPr>
-              <w:t>FD</w:t>
-            </w:r>
+            <w:r/>
           </w:p>
         </w:tc>
         <w:tc>
@@ -3210,63 +1198,7 @@
             <w:hideMark/>
           </w:tcPr>
           <w:p>
-            <w:pPr>
-              <w:spacing w:after="0" w:line="240" w:lineRule="auto"/>
-              <w:jc w:val="center"/>
-              <w:rPr>
-                <w:rFonts w:ascii="Calibri" w:eastAsia="Times New Roman" w:hAnsi="Calibri" w:cs="Calibri"/>
-                <w:b/>
-                <w:bCs/>
-                <w:color w:val="000000"/>
-                <w:kern w:val="0"/>
-                <w:sz w:val="22"/>
-                <w:szCs w:val="22"/>
-                <w:lang w:eastAsia="pt-BR"/>
-                <w14:ligatures w14:val="none"/>
-              </w:rPr>
-            </w:pPr>
-            <w:r>
-              <w:rPr>
-                <w:rFonts w:ascii="Calibri" w:eastAsia="Times New Roman" w:hAnsi="Calibri" w:cs="Calibri"/>
-                <w:b/>
-                <w:bCs/>
-                <w:color w:val="000000"/>
-                <w:kern w:val="0"/>
-                <w:sz w:val="22"/>
-                <w:szCs w:val="22"/>
-                <w:lang w:eastAsia="pt-BR"/>
-                <w14:ligatures w14:val="none"/>
-              </w:rPr>
-              <w:t>R$ 7</w:t>
-            </w:r>
-            <w:r>
-              <w:rPr>
-                <w:rFonts w:ascii="Calibri" w:eastAsia="Times New Roman" w:hAnsi="Calibri" w:cs="Calibri"/>
-                <w:b/>
-                <w:bCs/>
-                <w:color w:val="000000"/>
-                <w:kern w:val="0"/>
-                <w:sz w:val="22"/>
-                <w:szCs w:val="22"/>
-                <w:lang w:eastAsia="pt-BR"/>
-                <w14:ligatures w14:val="none"/>
-              </w:rPr>
-              <w:t>3</w:t>
-            </w:r>
-            <w:r>
-              <w:rPr>
-                <w:rFonts w:ascii="Calibri" w:eastAsia="Times New Roman" w:hAnsi="Calibri" w:cs="Calibri"/>
-                <w:b/>
-                <w:bCs/>
-                <w:color w:val="000000"/>
-                <w:kern w:val="0"/>
-                <w:sz w:val="22"/>
-                <w:szCs w:val="22"/>
-                <w:lang w:eastAsia="pt-BR"/>
-                <w14:ligatures w14:val="none"/>
-              </w:rPr>
-              <w:t>.00</w:t>
-            </w:r>
+            <w:r/>
           </w:p>
         </w:tc>
       </w:tr>
@@ -3282,31 +1214,7 @@
             <w:hideMark/>
           </w:tcPr>
           <w:p>
-            <w:pPr>
-              <w:spacing w:after="0" w:line="240" w:lineRule="auto"/>
-              <w:jc w:val="center"/>
-              <w:rPr>
-                <w:rFonts w:ascii="Calibri" w:eastAsia="Times New Roman" w:hAnsi="Calibri" w:cs="Calibri"/>
-                <w:color w:val="000000"/>
-                <w:kern w:val="0"/>
-                <w:sz w:val="22"/>
-                <w:szCs w:val="22"/>
-                <w:lang w:eastAsia="pt-BR"/>
-                <w14:ligatures w14:val="none"/>
-              </w:rPr>
-            </w:pPr>
-            <w:r>
-              <w:rPr>
-                <w:rFonts w:ascii="Calibri" w:eastAsia="Times New Roman" w:hAnsi="Calibri" w:cs="Calibri"/>
-                <w:color w:val="000000"/>
-                <w:kern w:val="0"/>
-                <w:sz w:val="22"/>
-                <w:szCs w:val="22"/>
-                <w:lang w:eastAsia="pt-BR"/>
-                <w14:ligatures w14:val="none"/>
-              </w:rPr>
-              <w:t>SAB ALA LIMAO E BICABORNATO 27X400G</w:t>
-            </w:r>
+            <w:r/>
           </w:p>
         </w:tc>
         <w:tc>
@@ -3317,31 +1225,7 @@
             <w:hideMark/>
           </w:tcPr>
           <w:p>
-            <w:pPr>
-              <w:spacing w:after="0" w:line="240" w:lineRule="auto"/>
-              <w:jc w:val="center"/>
-              <w:rPr>
-                <w:rFonts w:ascii="Calibri" w:eastAsia="Times New Roman" w:hAnsi="Calibri" w:cs="Calibri"/>
-                <w:color w:val="000000"/>
-                <w:kern w:val="0"/>
-                <w:sz w:val="22"/>
-                <w:szCs w:val="22"/>
-                <w:lang w:eastAsia="pt-BR"/>
-                <w14:ligatures w14:val="none"/>
-              </w:rPr>
-            </w:pPr>
-            <w:r>
-              <w:rPr>
-                <w:rFonts w:ascii="Calibri" w:eastAsia="Times New Roman" w:hAnsi="Calibri" w:cs="Calibri"/>
-                <w:color w:val="000000"/>
-                <w:kern w:val="0"/>
-                <w:sz w:val="22"/>
-                <w:szCs w:val="22"/>
-                <w:lang w:eastAsia="pt-BR"/>
-                <w14:ligatures w14:val="none"/>
-              </w:rPr>
-              <w:t>FD</w:t>
-            </w:r>
+            <w:r/>
           </w:p>
         </w:tc>
         <w:tc>
@@ -3352,63 +1236,7 @@
             <w:hideMark/>
           </w:tcPr>
           <w:p>
-            <w:pPr>
-              <w:spacing w:after="0" w:line="240" w:lineRule="auto"/>
-              <w:jc w:val="center"/>
-              <w:rPr>
-                <w:rFonts w:ascii="Calibri" w:eastAsia="Times New Roman" w:hAnsi="Calibri" w:cs="Calibri"/>
-                <w:b/>
-                <w:bCs/>
-                <w:color w:val="000000"/>
-                <w:kern w:val="0"/>
-                <w:sz w:val="22"/>
-                <w:szCs w:val="22"/>
-                <w:lang w:eastAsia="pt-BR"/>
-                <w14:ligatures w14:val="none"/>
-              </w:rPr>
-            </w:pPr>
-            <w:r>
-              <w:rPr>
-                <w:rFonts w:ascii="Calibri" w:eastAsia="Times New Roman" w:hAnsi="Calibri" w:cs="Calibri"/>
-                <w:b/>
-                <w:bCs/>
-                <w:color w:val="000000"/>
-                <w:kern w:val="0"/>
-                <w:sz w:val="22"/>
-                <w:szCs w:val="22"/>
-                <w:lang w:eastAsia="pt-BR"/>
-                <w14:ligatures w14:val="none"/>
-              </w:rPr>
-              <w:t>R$ 7</w:t>
-            </w:r>
-            <w:r>
-              <w:rPr>
-                <w:rFonts w:ascii="Calibri" w:eastAsia="Times New Roman" w:hAnsi="Calibri" w:cs="Calibri"/>
-                <w:b/>
-                <w:bCs/>
-                <w:color w:val="000000"/>
-                <w:kern w:val="0"/>
-                <w:sz w:val="22"/>
-                <w:szCs w:val="22"/>
-                <w:lang w:eastAsia="pt-BR"/>
-                <w14:ligatures w14:val="none"/>
-              </w:rPr>
-              <w:t>3</w:t>
-            </w:r>
-            <w:r>
-              <w:rPr>
-                <w:rFonts w:ascii="Calibri" w:eastAsia="Times New Roman" w:hAnsi="Calibri" w:cs="Calibri"/>
-                <w:b/>
-                <w:bCs/>
-                <w:color w:val="000000"/>
-                <w:kern w:val="0"/>
-                <w:sz w:val="22"/>
-                <w:szCs w:val="22"/>
-                <w:lang w:eastAsia="pt-BR"/>
-                <w14:ligatures w14:val="none"/>
-              </w:rPr>
-              <w:t>.00</w:t>
-            </w:r>
+            <w:r/>
           </w:p>
         </w:tc>
       </w:tr>
@@ -3424,31 +1252,7 @@
             <w:hideMark/>
           </w:tcPr>
           <w:p>
-            <w:pPr>
-              <w:spacing w:after="0" w:line="240" w:lineRule="auto"/>
-              <w:jc w:val="center"/>
-              <w:rPr>
-                <w:rFonts w:ascii="Calibri" w:eastAsia="Times New Roman" w:hAnsi="Calibri" w:cs="Calibri"/>
-                <w:color w:val="000000"/>
-                <w:kern w:val="0"/>
-                <w:sz w:val="22"/>
-                <w:szCs w:val="22"/>
-                <w:lang w:eastAsia="pt-BR"/>
-                <w14:ligatures w14:val="none"/>
-              </w:rPr>
-            </w:pPr>
-            <w:r>
-              <w:rPr>
-                <w:rFonts w:ascii="Calibri" w:eastAsia="Times New Roman" w:hAnsi="Calibri" w:cs="Calibri"/>
-                <w:color w:val="000000"/>
-                <w:kern w:val="0"/>
-                <w:sz w:val="22"/>
-                <w:szCs w:val="22"/>
-                <w:lang w:eastAsia="pt-BR"/>
-                <w14:ligatures w14:val="none"/>
-              </w:rPr>
-              <w:t>SAB PO TIXAN MACIEZ  24X400G</w:t>
-            </w:r>
+            <w:r/>
           </w:p>
         </w:tc>
         <w:tc>
@@ -3459,31 +1263,7 @@
             <w:hideMark/>
           </w:tcPr>
           <w:p>
-            <w:pPr>
-              <w:spacing w:after="0" w:line="240" w:lineRule="auto"/>
-              <w:jc w:val="center"/>
-              <w:rPr>
-                <w:rFonts w:ascii="Calibri" w:eastAsia="Times New Roman" w:hAnsi="Calibri" w:cs="Calibri"/>
-                <w:color w:val="000000"/>
-                <w:kern w:val="0"/>
-                <w:sz w:val="22"/>
-                <w:szCs w:val="22"/>
-                <w:lang w:eastAsia="pt-BR"/>
-                <w14:ligatures w14:val="none"/>
-              </w:rPr>
-            </w:pPr>
-            <w:r>
-              <w:rPr>
-                <w:rFonts w:ascii="Calibri" w:eastAsia="Times New Roman" w:hAnsi="Calibri" w:cs="Calibri"/>
-                <w:color w:val="000000"/>
-                <w:kern w:val="0"/>
-                <w:sz w:val="22"/>
-                <w:szCs w:val="22"/>
-                <w:lang w:eastAsia="pt-BR"/>
-                <w14:ligatures w14:val="none"/>
-              </w:rPr>
-              <w:t>FD</w:t>
-            </w:r>
+            <w:r/>
           </w:p>
         </w:tc>
         <w:tc>
@@ -3494,51 +1274,11 @@
             <w:hideMark/>
           </w:tcPr>
           <w:p>
-            <w:pPr>
-              <w:spacing w:after="0" w:line="240" w:lineRule="auto"/>
-              <w:jc w:val="center"/>
-              <w:rPr>
-                <w:rFonts w:ascii="Calibri" w:eastAsia="Times New Roman" w:hAnsi="Calibri" w:cs="Calibri"/>
-                <w:b/>
-                <w:bCs/>
-                <w:color w:val="000000"/>
-                <w:kern w:val="0"/>
-                <w:sz w:val="22"/>
-                <w:szCs w:val="22"/>
-                <w:lang w:eastAsia="pt-BR"/>
-                <w14:ligatures w14:val="none"/>
-              </w:rPr>
-            </w:pPr>
-            <w:r>
-              <w:rPr>
-                <w:rFonts w:ascii="Calibri" w:eastAsia="Times New Roman" w:hAnsi="Calibri" w:cs="Calibri"/>
-                <w:b/>
-                <w:bCs/>
-                <w:color w:val="000000"/>
-                <w:kern w:val="0"/>
-                <w:sz w:val="22"/>
-                <w:szCs w:val="22"/>
-                <w:lang w:eastAsia="pt-BR"/>
-                <w14:ligatures w14:val="none"/>
-              </w:rPr>
-              <w:t>R$ 100.00</w:t>
-            </w:r>
+            <w:r/>
           </w:p>
         </w:tc>
       </w:tr>
     </w:tbl>
-    <w:p>
-      <w:pPr>
-        <w:jc w:val="center"/>
-      </w:pPr>
-      <w:r>
-        <w:rPr>
-          <w:b/>
-          <w:sz w:val="22"/>
-        </w:rPr>
-        <w:t>Válido para: 21/11/2025</w:t>
-      </w:r>
-    </w:p>
     <w:p/>
     <w:p/>
     <w:p/>
@@ -16073,1334 +13813,6 @@
     </w:tbl>
     <w:p/>
     <w:p/>
-    <w:p>
-      <w:pPr>
-        <w:pStyle w:val="Ttulo1"/>
-      </w:pPr>
-      <w:r>
-        <w:t>Produtos Disponíveis</w:t>
-      </w:r>
-    </w:p>
-    <w:tbl>
-      <w:tblPr>
-        <w:tblW w:type="auto" w:w="0"/>
-        <w:tblLook w:firstColumn="1" w:firstRow="1" w:lastColumn="0" w:lastRow="0" w:noHBand="0" w:noVBand="1" w:val="04A0"/>
-      </w:tblPr>
-      <w:tblGrid>
-        <w:gridCol w:w="2126"/>
-        <w:gridCol w:w="2126"/>
-        <w:gridCol w:w="2126"/>
-        <w:gridCol w:w="2126"/>
-      </w:tblGrid>
-      <w:tr>
-        <w:tc>
-          <w:tcPr>
-            <w:tcW w:type="dxa" w:w="2126"/>
-          </w:tcPr>
-          <w:p>
-            <w:r>
-              <w:t>Código</w:t>
-            </w:r>
-          </w:p>
-        </w:tc>
-        <w:tc>
-          <w:tcPr>
-            <w:tcW w:type="dxa" w:w="2126"/>
-          </w:tcPr>
-          <w:p>
-            <w:r>
-              <w:t>Descrição</w:t>
-            </w:r>
-          </w:p>
-        </w:tc>
-        <w:tc>
-          <w:tcPr>
-            <w:tcW w:type="dxa" w:w="2126"/>
-          </w:tcPr>
-          <w:p>
-            <w:r>
-              <w:t>Estoque</w:t>
-            </w:r>
-          </w:p>
-        </w:tc>
-        <w:tc>
-          <w:tcPr>
-            <w:tcW w:type="dxa" w:w="2126"/>
-          </w:tcPr>
-          <w:p>
-            <w:r>
-              <w:t>Preço</w:t>
-            </w:r>
-          </w:p>
-        </w:tc>
-      </w:tr>
-      <w:tr>
-        <w:tc>
-          <w:tcPr>
-            <w:tcW w:type="dxa" w:w="2126"/>
-          </w:tcPr>
-          <w:p>
-            <w:r>
-              <w:t>5829</w:t>
-            </w:r>
-          </w:p>
-        </w:tc>
-        <w:tc>
-          <w:tcPr>
-            <w:tcW w:type="dxa" w:w="2126"/>
-          </w:tcPr>
-          <w:p>
-            <w:r>
-              <w:t>ALG. BOLAS BRANCA COTTON LINE 80X30G</w:t>
-            </w:r>
-          </w:p>
-        </w:tc>
-        <w:tc>
-          <w:tcPr>
-            <w:tcW w:type="dxa" w:w="2126"/>
-          </w:tcPr>
-          <w:p>
-            <w:r>
-              <w:t>255 CX</w:t>
-            </w:r>
-          </w:p>
-        </w:tc>
-        <w:tc>
-          <w:tcPr>
-            <w:tcW w:type="dxa" w:w="2126"/>
-          </w:tcPr>
-          <w:p>
-            <w:r>
-              <w:t>R$ 100.00</w:t>
-            </w:r>
-          </w:p>
-        </w:tc>
-      </w:tr>
-      <w:tr>
-        <w:tc>
-          <w:tcPr>
-            <w:tcW w:type="dxa" w:w="2126"/>
-          </w:tcPr>
-          <w:p>
-            <w:r>
-              <w:t>2467</w:t>
-            </w:r>
-          </w:p>
-        </w:tc>
-        <w:tc>
-          <w:tcPr>
-            <w:tcW w:type="dxa" w:w="2126"/>
-          </w:tcPr>
-          <w:p>
-            <w:r>
-              <w:t>BEB WHISKY JOHNNIE WALKER WHITE WALKER 7</w:t>
-            </w:r>
-          </w:p>
-        </w:tc>
-        <w:tc>
-          <w:tcPr>
-            <w:tcW w:type="dxa" w:w="2126"/>
-          </w:tcPr>
-          <w:p>
-            <w:r>
-              <w:t>53 UN</w:t>
-            </w:r>
-          </w:p>
-        </w:tc>
-        <w:tc>
-          <w:tcPr>
-            <w:tcW w:type="dxa" w:w="2126"/>
-          </w:tcPr>
-          <w:p>
-            <w:r>
-              <w:t>R$ 105.00</w:t>
-            </w:r>
-          </w:p>
-        </w:tc>
-      </w:tr>
-      <w:tr>
-        <w:tc>
-          <w:tcPr>
-            <w:tcW w:type="dxa" w:w="2126"/>
-          </w:tcPr>
-          <w:p>
-            <w:r>
-              <w:t>54262</w:t>
-            </w:r>
-          </w:p>
-        </w:tc>
-        <w:tc>
-          <w:tcPr>
-            <w:tcW w:type="dxa" w:w="2126"/>
-          </w:tcPr>
-          <w:p>
-            <w:r>
-              <w:t>BEB WHISKY JOHNNNIE WALKER BLENDERS BATC</w:t>
-            </w:r>
-          </w:p>
-        </w:tc>
-        <w:tc>
-          <w:tcPr>
-            <w:tcW w:type="dxa" w:w="2126"/>
-          </w:tcPr>
-          <w:p>
-            <w:r>
-              <w:t>72 UN</w:t>
-            </w:r>
-          </w:p>
-        </w:tc>
-        <w:tc>
-          <w:tcPr>
-            <w:tcW w:type="dxa" w:w="2126"/>
-          </w:tcPr>
-          <w:p>
-            <w:r>
-              <w:t>R$ 250.00</w:t>
-            </w:r>
-          </w:p>
-        </w:tc>
-      </w:tr>
-      <w:tr>
-        <w:tc>
-          <w:tcPr>
-            <w:tcW w:type="dxa" w:w="2126"/>
-          </w:tcPr>
-          <w:p>
-            <w:r>
-              <w:t>4000</w:t>
-            </w:r>
-          </w:p>
-        </w:tc>
-        <w:tc>
-          <w:tcPr>
-            <w:tcW w:type="dxa" w:w="2126"/>
-          </w:tcPr>
-          <w:p>
-            <w:r>
-              <w:t>BOM AR CHEIRINHO DE TALCO 12X360ML</w:t>
-            </w:r>
-          </w:p>
-        </w:tc>
-        <w:tc>
-          <w:tcPr>
-            <w:tcW w:type="dxa" w:w="2126"/>
-          </w:tcPr>
-          <w:p>
-            <w:r>
-              <w:t>318 CX</w:t>
-            </w:r>
-          </w:p>
-        </w:tc>
-        <w:tc>
-          <w:tcPr>
-            <w:tcW w:type="dxa" w:w="2126"/>
-          </w:tcPr>
-          <w:p>
-            <w:r>
-              <w:t>R$ 112.00</w:t>
-            </w:r>
-          </w:p>
-        </w:tc>
-      </w:tr>
-      <w:tr>
-        <w:tc>
-          <w:tcPr>
-            <w:tcW w:type="dxa" w:w="2126"/>
-          </w:tcPr>
-          <w:p>
-            <w:r>
-              <w:t>1656</w:t>
-            </w:r>
-          </w:p>
-        </w:tc>
-        <w:tc>
-          <w:tcPr>
-            <w:tcW w:type="dxa" w:w="2126"/>
-          </w:tcPr>
-          <w:p>
-            <w:r>
-              <w:t>CAFE MARATA ALMOFADA 20X250G</w:t>
-            </w:r>
-          </w:p>
-        </w:tc>
-        <w:tc>
-          <w:tcPr>
-            <w:tcW w:type="dxa" w:w="2126"/>
-          </w:tcPr>
-          <w:p>
-            <w:r>
-              <w:t>3649 FD</w:t>
-            </w:r>
-          </w:p>
-        </w:tc>
-        <w:tc>
-          <w:tcPr>
-            <w:tcW w:type="dxa" w:w="2126"/>
-          </w:tcPr>
-          <w:p>
-            <w:r>
-              <w:t>R$ 285.00</w:t>
-            </w:r>
-          </w:p>
-        </w:tc>
-      </w:tr>
-      <w:tr>
-        <w:tc>
-          <w:tcPr>
-            <w:tcW w:type="dxa" w:w="2126"/>
-          </w:tcPr>
-          <w:p>
-            <w:r>
-              <w:t>938861</w:t>
-            </w:r>
-          </w:p>
-        </w:tc>
-        <w:tc>
-          <w:tcPr>
-            <w:tcW w:type="dxa" w:w="2126"/>
-          </w:tcPr>
-          <w:p>
-            <w:r>
-              <w:t>ESC ED ORAL B MEDIA PRO 6 ESTOJO C/ 12 C</w:t>
-            </w:r>
-          </w:p>
-        </w:tc>
-        <w:tc>
-          <w:tcPr>
-            <w:tcW w:type="dxa" w:w="2126"/>
-          </w:tcPr>
-          <w:p>
-            <w:r>
-              <w:t>326 CX</w:t>
-            </w:r>
-          </w:p>
-        </w:tc>
-        <w:tc>
-          <w:tcPr>
-            <w:tcW w:type="dxa" w:w="2126"/>
-          </w:tcPr>
-          <w:p>
-            <w:r>
-              <w:t>R$ 180.00</w:t>
-            </w:r>
-          </w:p>
-        </w:tc>
-      </w:tr>
-      <w:tr>
-        <w:tc>
-          <w:tcPr>
-            <w:tcW w:type="dxa" w:w="2126"/>
-          </w:tcPr>
-          <w:p>
-            <w:r>
-              <w:t>939118</w:t>
-            </w:r>
-          </w:p>
-        </w:tc>
-        <w:tc>
-          <w:tcPr>
-            <w:tcW w:type="dxa" w:w="2126"/>
-          </w:tcPr>
-          <w:p>
-            <w:r>
-              <w:t>ESMALTE IMPALA IM PREVISIVEL DUO COLOR</w:t>
-            </w:r>
-          </w:p>
-        </w:tc>
-        <w:tc>
-          <w:tcPr>
-            <w:tcW w:type="dxa" w:w="2126"/>
-          </w:tcPr>
-          <w:p>
-            <w:r>
-              <w:t>11 CX</w:t>
-            </w:r>
-          </w:p>
-        </w:tc>
-        <w:tc>
-          <w:tcPr>
-            <w:tcW w:type="dxa" w:w="2126"/>
-          </w:tcPr>
-          <w:p>
-            <w:r>
-              <w:t>R$ 335.00</w:t>
-            </w:r>
-          </w:p>
-        </w:tc>
-      </w:tr>
-      <w:tr>
-        <w:tc>
-          <w:tcPr>
-            <w:tcW w:type="dxa" w:w="2126"/>
-          </w:tcPr>
-          <w:p>
-            <w:r>
-              <w:t>939120</w:t>
-            </w:r>
-          </w:p>
-        </w:tc>
-        <w:tc>
-          <w:tcPr>
-            <w:tcW w:type="dxa" w:w="2126"/>
-          </w:tcPr>
-          <w:p>
-            <w:r>
-              <w:t>ESMALTE IMPALA IM PREVISIVEL DUO COLOR</w:t>
-            </w:r>
-          </w:p>
-        </w:tc>
-        <w:tc>
-          <w:tcPr>
-            <w:tcW w:type="dxa" w:w="2126"/>
-          </w:tcPr>
-          <w:p>
-            <w:r>
-              <w:t>12 CX</w:t>
-            </w:r>
-          </w:p>
-        </w:tc>
-        <w:tc>
-          <w:tcPr>
-            <w:tcW w:type="dxa" w:w="2126"/>
-          </w:tcPr>
-          <w:p>
-            <w:r>
-              <w:t>R$ 335.00</w:t>
-            </w:r>
-          </w:p>
-        </w:tc>
-      </w:tr>
-      <w:tr>
-        <w:tc>
-          <w:tcPr>
-            <w:tcW w:type="dxa" w:w="2126"/>
-          </w:tcPr>
-          <w:p>
-            <w:r>
-              <w:t>939117</w:t>
-            </w:r>
-          </w:p>
-        </w:tc>
-        <w:tc>
-          <w:tcPr>
-            <w:tcW w:type="dxa" w:w="2126"/>
-          </w:tcPr>
-          <w:p>
-            <w:r>
-              <w:t>ESMALTE IMPALA IM PREVISIVEL DUO COLOR</w:t>
-            </w:r>
-          </w:p>
-        </w:tc>
-        <w:tc>
-          <w:tcPr>
-            <w:tcW w:type="dxa" w:w="2126"/>
-          </w:tcPr>
-          <w:p>
-            <w:r>
-              <w:t>12 CX</w:t>
-            </w:r>
-          </w:p>
-        </w:tc>
-        <w:tc>
-          <w:tcPr>
-            <w:tcW w:type="dxa" w:w="2126"/>
-          </w:tcPr>
-          <w:p>
-            <w:r>
-              <w:t>R$ 335.00</w:t>
-            </w:r>
-          </w:p>
-        </w:tc>
-      </w:tr>
-      <w:tr>
-        <w:tc>
-          <w:tcPr>
-            <w:tcW w:type="dxa" w:w="2126"/>
-          </w:tcPr>
-          <w:p>
-            <w:r>
-              <w:t>939121</w:t>
-            </w:r>
-          </w:p>
-        </w:tc>
-        <w:tc>
-          <w:tcPr>
-            <w:tcW w:type="dxa" w:w="2126"/>
-          </w:tcPr>
-          <w:p>
-            <w:r>
-              <w:t>ESMALTE IMPALA IM PREVISIVEL DUO COLOR</w:t>
-            </w:r>
-          </w:p>
-        </w:tc>
-        <w:tc>
-          <w:tcPr>
-            <w:tcW w:type="dxa" w:w="2126"/>
-          </w:tcPr>
-          <w:p>
-            <w:r>
-              <w:t>12 CX</w:t>
-            </w:r>
-          </w:p>
-        </w:tc>
-        <w:tc>
-          <w:tcPr>
-            <w:tcW w:type="dxa" w:w="2126"/>
-          </w:tcPr>
-          <w:p>
-            <w:r>
-              <w:t>R$ 335.00</w:t>
-            </w:r>
-          </w:p>
-        </w:tc>
-      </w:tr>
-      <w:tr>
-        <w:tc>
-          <w:tcPr>
-            <w:tcW w:type="dxa" w:w="2126"/>
-          </w:tcPr>
-          <w:p>
-            <w:r>
-              <w:t>939119</w:t>
-            </w:r>
-          </w:p>
-        </w:tc>
-        <w:tc>
-          <w:tcPr>
-            <w:tcW w:type="dxa" w:w="2126"/>
-          </w:tcPr>
-          <w:p>
-            <w:r>
-              <w:t>ESMALTE IMPALA IM PREVISIVEL DUO COLOR</w:t>
-            </w:r>
-          </w:p>
-        </w:tc>
-        <w:tc>
-          <w:tcPr>
-            <w:tcW w:type="dxa" w:w="2126"/>
-          </w:tcPr>
-          <w:p>
-            <w:r>
-              <w:t>12 CX</w:t>
-            </w:r>
-          </w:p>
-        </w:tc>
-        <w:tc>
-          <w:tcPr>
-            <w:tcW w:type="dxa" w:w="2126"/>
-          </w:tcPr>
-          <w:p>
-            <w:r>
-              <w:t>R$ 335.00</w:t>
-            </w:r>
-          </w:p>
-        </w:tc>
-      </w:tr>
-      <w:tr>
-        <w:tc>
-          <w:tcPr>
-            <w:tcW w:type="dxa" w:w="2126"/>
-          </w:tcPr>
-          <w:p>
-            <w:r>
-              <w:t>939116</w:t>
-            </w:r>
-          </w:p>
-        </w:tc>
-        <w:tc>
-          <w:tcPr>
-            <w:tcW w:type="dxa" w:w="2126"/>
-          </w:tcPr>
-          <w:p>
-            <w:r>
-              <w:t>ESMALTE IMPALA IM PREVISIVEL DUO COLOR</w:t>
-            </w:r>
-          </w:p>
-        </w:tc>
-        <w:tc>
-          <w:tcPr>
-            <w:tcW w:type="dxa" w:w="2126"/>
-          </w:tcPr>
-          <w:p>
-            <w:r>
-              <w:t>12 CX</w:t>
-            </w:r>
-          </w:p>
-        </w:tc>
-        <w:tc>
-          <w:tcPr>
-            <w:tcW w:type="dxa" w:w="2126"/>
-          </w:tcPr>
-          <w:p>
-            <w:r>
-              <w:t>R$ 335.00</w:t>
-            </w:r>
-          </w:p>
-        </w:tc>
-      </w:tr>
-      <w:tr>
-        <w:tc>
-          <w:tcPr>
-            <w:tcW w:type="dxa" w:w="2126"/>
-          </w:tcPr>
-          <w:p>
-            <w:r>
-              <w:t>938993</w:t>
-            </w:r>
-          </w:p>
-        </w:tc>
-        <w:tc>
-          <w:tcPr>
-            <w:tcW w:type="dxa" w:w="2126"/>
-          </w:tcPr>
-          <w:p>
-            <w:r>
-              <w:t>NIELY GOLD CR PENT CACHOS DEFINI 12X250G</w:t>
-            </w:r>
-          </w:p>
-        </w:tc>
-        <w:tc>
-          <w:tcPr>
-            <w:tcW w:type="dxa" w:w="2126"/>
-          </w:tcPr>
-          <w:p>
-            <w:r>
-              <w:t>7 CX</w:t>
-            </w:r>
-          </w:p>
-        </w:tc>
-        <w:tc>
-          <w:tcPr>
-            <w:tcW w:type="dxa" w:w="2126"/>
-          </w:tcPr>
-          <w:p>
-            <w:r>
-              <w:t>R$ 65.00</w:t>
-            </w:r>
-          </w:p>
-        </w:tc>
-      </w:tr>
-      <w:tr>
-        <w:tc>
-          <w:tcPr>
-            <w:tcW w:type="dxa" w:w="2126"/>
-          </w:tcPr>
-          <w:p>
-            <w:r>
-              <w:t>939069</w:t>
-            </w:r>
-          </w:p>
-        </w:tc>
-        <w:tc>
-          <w:tcPr>
-            <w:tcW w:type="dxa" w:w="2126"/>
-          </w:tcPr>
-          <w:p>
-            <w:r>
-              <w:t>PAPEL HIG LEVE F. S. NT 16X4 30M</w:t>
-            </w:r>
-          </w:p>
-        </w:tc>
-        <w:tc>
-          <w:tcPr>
-            <w:tcW w:type="dxa" w:w="2126"/>
-          </w:tcPr>
-          <w:p>
-            <w:r>
-              <w:t>1205 FD</w:t>
-            </w:r>
-          </w:p>
-        </w:tc>
-        <w:tc>
-          <w:tcPr>
-            <w:tcW w:type="dxa" w:w="2126"/>
-          </w:tcPr>
-          <w:p>
-            <w:r>
-              <w:t>R$ 39.00</w:t>
-            </w:r>
-          </w:p>
-        </w:tc>
-      </w:tr>
-      <w:tr>
-        <w:tc>
-          <w:tcPr>
-            <w:tcW w:type="dxa" w:w="2126"/>
-          </w:tcPr>
-          <w:p>
-            <w:r>
-              <w:t>939070</w:t>
-            </w:r>
-          </w:p>
-        </w:tc>
-        <w:tc>
-          <w:tcPr>
-            <w:tcW w:type="dxa" w:w="2126"/>
-          </w:tcPr>
-          <w:p>
-            <w:r>
-              <w:t>PAPEL HIG ROSE F. S. 16X4 30M</w:t>
-            </w:r>
-          </w:p>
-        </w:tc>
-        <w:tc>
-          <w:tcPr>
-            <w:tcW w:type="dxa" w:w="2126"/>
-          </w:tcPr>
-          <w:p>
-            <w:r>
-              <w:t>1178 FD</w:t>
-            </w:r>
-          </w:p>
-        </w:tc>
-        <w:tc>
-          <w:tcPr>
-            <w:tcW w:type="dxa" w:w="2126"/>
-          </w:tcPr>
-          <w:p>
-            <w:r>
-              <w:t>R$ 40.00</w:t>
-            </w:r>
-          </w:p>
-        </w:tc>
-      </w:tr>
-      <w:tr>
-        <w:tc>
-          <w:tcPr>
-            <w:tcW w:type="dxa" w:w="2126"/>
-          </w:tcPr>
-          <w:p>
-            <w:r>
-              <w:t>1041</w:t>
-            </w:r>
-          </w:p>
-        </w:tc>
-        <w:tc>
-          <w:tcPr>
-            <w:tcW w:type="dxa" w:w="2126"/>
-          </w:tcPr>
-          <w:p>
-            <w:r>
-              <w:t>TALCO BARLA 24X80G</w:t>
-            </w:r>
-          </w:p>
-        </w:tc>
-        <w:tc>
-          <w:tcPr>
-            <w:tcW w:type="dxa" w:w="2126"/>
-          </w:tcPr>
-          <w:p>
-            <w:r>
-              <w:t>207 CX</w:t>
-            </w:r>
-          </w:p>
-        </w:tc>
-        <w:tc>
-          <w:tcPr>
-            <w:tcW w:type="dxa" w:w="2126"/>
-          </w:tcPr>
-          <w:p>
-            <w:r>
-              <w:t>R$ 68.00</w:t>
-            </w:r>
-          </w:p>
-        </w:tc>
-      </w:tr>
-      <w:tr>
-        <w:tc>
-          <w:tcPr>
-            <w:tcW w:type="dxa" w:w="2126"/>
-          </w:tcPr>
-          <w:p>
-            <w:r>
-              <w:t>939087</w:t>
-            </w:r>
-          </w:p>
-        </w:tc>
-        <w:tc>
-          <w:tcPr>
-            <w:tcW w:type="dxa" w:w="2126"/>
-          </w:tcPr>
-          <w:p>
-            <w:r>
-              <w:t>TINT COR&amp;amp;TON 1.00 PRETO AZULADO C/6</w:t>
-            </w:r>
-          </w:p>
-        </w:tc>
-        <w:tc>
-          <w:tcPr>
-            <w:tcW w:type="dxa" w:w="2126"/>
-          </w:tcPr>
-          <w:p>
-            <w:r>
-              <w:t>369 CX</w:t>
-            </w:r>
-          </w:p>
-        </w:tc>
-        <w:tc>
-          <w:tcPr>
-            <w:tcW w:type="dxa" w:w="2126"/>
-          </w:tcPr>
-          <w:p>
-            <w:r>
-              <w:t>R$ 52.00</w:t>
-            </w:r>
-          </w:p>
-        </w:tc>
-      </w:tr>
-      <w:tr>
-        <w:tc>
-          <w:tcPr>
-            <w:tcW w:type="dxa" w:w="2126"/>
-          </w:tcPr>
-          <w:p>
-            <w:r>
-              <w:t>939098</w:t>
-            </w:r>
-          </w:p>
-        </w:tc>
-        <w:tc>
-          <w:tcPr>
-            <w:tcW w:type="dxa" w:w="2126"/>
-          </w:tcPr>
-          <w:p>
-            <w:r>
-              <w:t>TINT COR&amp;amp;TON 1.110 PRETO ONIX C/6</w:t>
-            </w:r>
-          </w:p>
-        </w:tc>
-        <w:tc>
-          <w:tcPr>
-            <w:tcW w:type="dxa" w:w="2126"/>
-          </w:tcPr>
-          <w:p>
-            <w:r>
-              <w:t>243 CX</w:t>
-            </w:r>
-          </w:p>
-        </w:tc>
-        <w:tc>
-          <w:tcPr>
-            <w:tcW w:type="dxa" w:w="2126"/>
-          </w:tcPr>
-          <w:p>
-            <w:r>
-              <w:t>R$ 52.00</w:t>
-            </w:r>
-          </w:p>
-        </w:tc>
-      </w:tr>
-      <w:tr>
-        <w:tc>
-          <w:tcPr>
-            <w:tcW w:type="dxa" w:w="2126"/>
-          </w:tcPr>
-          <w:p>
-            <w:r>
-              <w:t>939088</w:t>
-            </w:r>
-          </w:p>
-        </w:tc>
-        <w:tc>
-          <w:tcPr>
-            <w:tcW w:type="dxa" w:w="2126"/>
-          </w:tcPr>
-          <w:p>
-            <w:r>
-              <w:t>TINT COR&amp;amp;TON 1.7 PRETO AZUL ESPECIAL</w:t>
-            </w:r>
-          </w:p>
-        </w:tc>
-        <w:tc>
-          <w:tcPr>
-            <w:tcW w:type="dxa" w:w="2126"/>
-          </w:tcPr>
-          <w:p>
-            <w:r>
-              <w:t>322 CX</w:t>
-            </w:r>
-          </w:p>
-        </w:tc>
-        <w:tc>
-          <w:tcPr>
-            <w:tcW w:type="dxa" w:w="2126"/>
-          </w:tcPr>
-          <w:p>
-            <w:r>
-              <w:t>R$ 52.00</w:t>
-            </w:r>
-          </w:p>
-        </w:tc>
-      </w:tr>
-      <w:tr>
-        <w:tc>
-          <w:tcPr>
-            <w:tcW w:type="dxa" w:w="2126"/>
-          </w:tcPr>
-          <w:p>
-            <w:r>
-              <w:t>939086</w:t>
-            </w:r>
-          </w:p>
-        </w:tc>
-        <w:tc>
-          <w:tcPr>
-            <w:tcW w:type="dxa" w:w="2126"/>
-          </w:tcPr>
-          <w:p>
-            <w:r>
-              <w:t>TINT COR&amp;amp;TON 2.00 PRETO C/6</w:t>
-            </w:r>
-          </w:p>
-        </w:tc>
-        <w:tc>
-          <w:tcPr>
-            <w:tcW w:type="dxa" w:w="2126"/>
-          </w:tcPr>
-          <w:p>
-            <w:r>
-              <w:t>157 CX</w:t>
-            </w:r>
-          </w:p>
-        </w:tc>
-        <w:tc>
-          <w:tcPr>
-            <w:tcW w:type="dxa" w:w="2126"/>
-          </w:tcPr>
-          <w:p>
-            <w:r>
-              <w:t>R$ 52.00</w:t>
-            </w:r>
-          </w:p>
-        </w:tc>
-      </w:tr>
-      <w:tr>
-        <w:tc>
-          <w:tcPr>
-            <w:tcW w:type="dxa" w:w="2126"/>
-          </w:tcPr>
-          <w:p>
-            <w:r>
-              <w:t>939089</w:t>
-            </w:r>
-          </w:p>
-        </w:tc>
-        <w:tc>
-          <w:tcPr>
-            <w:tcW w:type="dxa" w:w="2126"/>
-          </w:tcPr>
-          <w:p>
-            <w:r>
-              <w:t>TINT COR&amp;amp;TON 2.1 PRETO JABUTICABA C/</w:t>
-            </w:r>
-          </w:p>
-        </w:tc>
-        <w:tc>
-          <w:tcPr>
-            <w:tcW w:type="dxa" w:w="2126"/>
-          </w:tcPr>
-          <w:p>
-            <w:r>
-              <w:t>349 CX</w:t>
-            </w:r>
-          </w:p>
-        </w:tc>
-        <w:tc>
-          <w:tcPr>
-            <w:tcW w:type="dxa" w:w="2126"/>
-          </w:tcPr>
-          <w:p>
-            <w:r>
-              <w:t>R$ 52.00</w:t>
-            </w:r>
-          </w:p>
-        </w:tc>
-      </w:tr>
-      <w:tr>
-        <w:tc>
-          <w:tcPr>
-            <w:tcW w:type="dxa" w:w="2126"/>
-          </w:tcPr>
-          <w:p>
-            <w:r>
-              <w:t>939099</w:t>
-            </w:r>
-          </w:p>
-        </w:tc>
-        <w:tc>
-          <w:tcPr>
-            <w:tcW w:type="dxa" w:w="2126"/>
-          </w:tcPr>
-          <w:p>
-            <w:r>
-              <w:t>TINT COR&amp;amp;TON 2.8 AZULADO ESPELHADO C</w:t>
-            </w:r>
-          </w:p>
-        </w:tc>
-        <w:tc>
-          <w:tcPr>
-            <w:tcW w:type="dxa" w:w="2126"/>
-          </w:tcPr>
-          <w:p>
-            <w:r>
-              <w:t>139 CX</w:t>
-            </w:r>
-          </w:p>
-        </w:tc>
-        <w:tc>
-          <w:tcPr>
-            <w:tcW w:type="dxa" w:w="2126"/>
-          </w:tcPr>
-          <w:p>
-            <w:r>
-              <w:t>R$ 52.00</w:t>
-            </w:r>
-          </w:p>
-        </w:tc>
-      </w:tr>
-      <w:tr>
-        <w:tc>
-          <w:tcPr>
-            <w:tcW w:type="dxa" w:w="2126"/>
-          </w:tcPr>
-          <w:p>
-            <w:r>
-              <w:t>939090</w:t>
-            </w:r>
-          </w:p>
-        </w:tc>
-        <w:tc>
-          <w:tcPr>
-            <w:tcW w:type="dxa" w:w="2126"/>
-          </w:tcPr>
-          <w:p>
-            <w:r>
-              <w:t>TINT COR&amp;amp;TON 3.00 CASTANHO ESCURO C/</w:t>
-            </w:r>
-          </w:p>
-        </w:tc>
-        <w:tc>
-          <w:tcPr>
-            <w:tcW w:type="dxa" w:w="2126"/>
-          </w:tcPr>
-          <w:p>
-            <w:r>
-              <w:t>125 CX</w:t>
-            </w:r>
-          </w:p>
-        </w:tc>
-        <w:tc>
-          <w:tcPr>
-            <w:tcW w:type="dxa" w:w="2126"/>
-          </w:tcPr>
-          <w:p>
-            <w:r>
-              <w:t>R$ 52.00</w:t>
-            </w:r>
-          </w:p>
-        </w:tc>
-      </w:tr>
-      <w:tr>
-        <w:tc>
-          <w:tcPr>
-            <w:tcW w:type="dxa" w:w="2126"/>
-          </w:tcPr>
-          <w:p>
-            <w:r>
-              <w:t>939091</w:t>
-            </w:r>
-          </w:p>
-        </w:tc>
-        <w:tc>
-          <w:tcPr>
-            <w:tcW w:type="dxa" w:w="2126"/>
-          </w:tcPr>
-          <w:p>
-            <w:r>
-              <w:t>TINT COR&amp;amp;TON 4.00 CASTANHO MEDIO C/6</w:t>
-            </w:r>
-          </w:p>
-        </w:tc>
-        <w:tc>
-          <w:tcPr>
-            <w:tcW w:type="dxa" w:w="2126"/>
-          </w:tcPr>
-          <w:p>
-            <w:r>
-              <w:t>179 CX</w:t>
-            </w:r>
-          </w:p>
-        </w:tc>
-        <w:tc>
-          <w:tcPr>
-            <w:tcW w:type="dxa" w:w="2126"/>
-          </w:tcPr>
-          <w:p>
-            <w:r>
-              <w:t>R$ 52.00</w:t>
-            </w:r>
-          </w:p>
-        </w:tc>
-      </w:tr>
-      <w:tr>
-        <w:tc>
-          <w:tcPr>
-            <w:tcW w:type="dxa" w:w="2126"/>
-          </w:tcPr>
-          <w:p>
-            <w:r>
-              <w:t>939092</w:t>
-            </w:r>
-          </w:p>
-        </w:tc>
-        <w:tc>
-          <w:tcPr>
-            <w:tcW w:type="dxa" w:w="2126"/>
-          </w:tcPr>
-          <w:p>
-            <w:r>
-              <w:t>TINT COR&amp;amp;TON 6.0 LOURO ESCURO C/6</w:t>
-            </w:r>
-          </w:p>
-        </w:tc>
-        <w:tc>
-          <w:tcPr>
-            <w:tcW w:type="dxa" w:w="2126"/>
-          </w:tcPr>
-          <w:p>
-            <w:r>
-              <w:t>141 CX</w:t>
-            </w:r>
-          </w:p>
-        </w:tc>
-        <w:tc>
-          <w:tcPr>
-            <w:tcW w:type="dxa" w:w="2126"/>
-          </w:tcPr>
-          <w:p>
-            <w:r>
-              <w:t>R$ 52.00</w:t>
-            </w:r>
-          </w:p>
-        </w:tc>
-      </w:tr>
-      <w:tr>
-        <w:tc>
-          <w:tcPr>
-            <w:tcW w:type="dxa" w:w="2126"/>
-          </w:tcPr>
-          <w:p>
-            <w:r>
-              <w:t>939093</w:t>
-            </w:r>
-          </w:p>
-        </w:tc>
-        <w:tc>
-          <w:tcPr>
-            <w:tcW w:type="dxa" w:w="2126"/>
-          </w:tcPr>
-          <w:p>
-            <w:r>
-              <w:t>TINT COR&amp;amp;TON 6.1 LOURO ESCURO ACIZEN</w:t>
-            </w:r>
-          </w:p>
-        </w:tc>
-        <w:tc>
-          <w:tcPr>
-            <w:tcW w:type="dxa" w:w="2126"/>
-          </w:tcPr>
-          <w:p>
-            <w:r>
-              <w:t>173 CX</w:t>
-            </w:r>
-          </w:p>
-        </w:tc>
-        <w:tc>
-          <w:tcPr>
-            <w:tcW w:type="dxa" w:w="2126"/>
-          </w:tcPr>
-          <w:p>
-            <w:r>
-              <w:t>R$ 52.00</w:t>
-            </w:r>
-          </w:p>
-        </w:tc>
-      </w:tr>
-      <w:tr>
-        <w:tc>
-          <w:tcPr>
-            <w:tcW w:type="dxa" w:w="2126"/>
-          </w:tcPr>
-          <w:p>
-            <w:r>
-              <w:t>939094</w:t>
-            </w:r>
-          </w:p>
-        </w:tc>
-        <w:tc>
-          <w:tcPr>
-            <w:tcW w:type="dxa" w:w="2126"/>
-          </w:tcPr>
-          <w:p>
-            <w:r>
-              <w:t>TINT COR&amp;amp;TON 6.41 CAST ILUM CAFE C/6</w:t>
-            </w:r>
-          </w:p>
-        </w:tc>
-        <w:tc>
-          <w:tcPr>
-            <w:tcW w:type="dxa" w:w="2126"/>
-          </w:tcPr>
-          <w:p>
-            <w:r>
-              <w:t>153 CX</w:t>
-            </w:r>
-          </w:p>
-        </w:tc>
-        <w:tc>
-          <w:tcPr>
-            <w:tcW w:type="dxa" w:w="2126"/>
-          </w:tcPr>
-          <w:p>
-            <w:r>
-              <w:t>R$ 52.00</w:t>
-            </w:r>
-          </w:p>
-        </w:tc>
-      </w:tr>
-      <w:tr>
-        <w:tc>
-          <w:tcPr>
-            <w:tcW w:type="dxa" w:w="2126"/>
-          </w:tcPr>
-          <w:p>
-            <w:r>
-              <w:t>939095</w:t>
-            </w:r>
-          </w:p>
-        </w:tc>
-        <w:tc>
-          <w:tcPr>
-            <w:tcW w:type="dxa" w:w="2126"/>
-          </w:tcPr>
-          <w:p>
-            <w:r>
-              <w:t>TINT COR&amp;amp;TON 6.7 CHOCOLATE C/6</w:t>
-            </w:r>
-          </w:p>
-        </w:tc>
-        <w:tc>
-          <w:tcPr>
-            <w:tcW w:type="dxa" w:w="2126"/>
-          </w:tcPr>
-          <w:p>
-            <w:r>
-              <w:t>89 CX</w:t>
-            </w:r>
-          </w:p>
-        </w:tc>
-        <w:tc>
-          <w:tcPr>
-            <w:tcW w:type="dxa" w:w="2126"/>
-          </w:tcPr>
-          <w:p>
-            <w:r>
-              <w:t>R$ 52.00</w:t>
-            </w:r>
-          </w:p>
-        </w:tc>
-      </w:tr>
-      <w:tr>
-        <w:tc>
-          <w:tcPr>
-            <w:tcW w:type="dxa" w:w="2126"/>
-          </w:tcPr>
-          <w:p>
-            <w:r>
-              <w:t>939096</w:t>
-            </w:r>
-          </w:p>
-        </w:tc>
-        <w:tc>
-          <w:tcPr>
-            <w:tcW w:type="dxa" w:w="2126"/>
-          </w:tcPr>
-          <w:p>
-            <w:r>
-              <w:t>TINT COR&amp;amp;TON 7.10 LOURO CINZA MEDIO</w:t>
-            </w:r>
-          </w:p>
-        </w:tc>
-        <w:tc>
-          <w:tcPr>
-            <w:tcW w:type="dxa" w:w="2126"/>
-          </w:tcPr>
-          <w:p>
-            <w:r>
-              <w:t>104 CX</w:t>
-            </w:r>
-          </w:p>
-        </w:tc>
-        <w:tc>
-          <w:tcPr>
-            <w:tcW w:type="dxa" w:w="2126"/>
-          </w:tcPr>
-          <w:p>
-            <w:r>
-              <w:t>R$ 52.00</w:t>
-            </w:r>
-          </w:p>
-        </w:tc>
-      </w:tr>
-      <w:tr>
-        <w:tc>
-          <w:tcPr>
-            <w:tcW w:type="dxa" w:w="2126"/>
-          </w:tcPr>
-          <w:p>
-            <w:r>
-              <w:t>939097</w:t>
-            </w:r>
-          </w:p>
-        </w:tc>
-        <w:tc>
-          <w:tcPr>
-            <w:tcW w:type="dxa" w:w="2126"/>
-          </w:tcPr>
-          <w:p>
-            <w:r>
-              <w:t>TINT COR&amp;amp;TON 8.26 MARSALA ACAI C/6</w:t>
-            </w:r>
-          </w:p>
-        </w:tc>
-        <w:tc>
-          <w:tcPr>
-            <w:tcW w:type="dxa" w:w="2126"/>
-          </w:tcPr>
-          <w:p>
-            <w:r>
-              <w:t>60 CX</w:t>
-            </w:r>
-          </w:p>
-        </w:tc>
-        <w:tc>
-          <w:tcPr>
-            <w:tcW w:type="dxa" w:w="2126"/>
-          </w:tcPr>
-          <w:p>
-            <w:r>
-              <w:t>R$ 52.00</w:t>
-            </w:r>
-          </w:p>
-        </w:tc>
-      </w:tr>
-    </w:tbl>
-    <w:p/>
-    <w:p>
-      <w:r>
-        <w:t>Total de produtos: 30</w:t>
-      </w:r>
-    </w:p>
     <w:sectPr>
       <w:headerReference w:type="default" r:id="rId6"/>
       <w:pgSz w:w="11906" w:h="16838"/>
@@ -17463,7 +13875,7 @@
 </file>
 
 <file path=word/header1.xml><?xml version="1.0" encoding="utf-8"?>
-<w:hdr xmlns:wpc="http://schemas.microsoft.com/office/word/2010/wordprocessingCanvas" xmlns:cx="http://schemas.microsoft.com/office/drawing/2014/chartex" xmlns:cx1="http://schemas.microsoft.com/office/drawing/2015/9/8/chartex" xmlns:cx2="http://schemas.microsoft.com/office/drawing/2015/10/21/chartex" xmlns:cx3="http://schemas.microsoft.com/office/drawing/2016/5/9/chartex" xmlns:cx4="http://schemas.microsoft.com/office/drawing/2016/5/10/chartex" xmlns:cx5="http://schemas.microsoft.com/office/drawing/2016/5/11/chartex" xmlns:cx6="http://schemas.microsoft.com/office/drawing/2016/5/12/chartex" xmlns:cx7="http://schemas.microsoft.com/office/drawing/2016/5/13/chartex" xmlns:cx8="http://schemas.microsoft.com/office/drawing/2016/5/14/chartex" xmlns:mc="http://schemas.openxmlformats.org/markup-compatibility/2006" xmlns:aink="http://schemas.microsoft.com/office/drawing/2016/ink" xmlns:am3d="http://schemas.microsoft.com/office/drawing/2017/model3d" xmlns:o="urn:schemas-microsoft-com:office:office" xmlns:oel="http://schemas.microsoft.com/office/2019/extlst" xmlns:r="http://schemas.openxmlformats.org/officeDocument/2006/relationships" xmlns:m="http://schemas.openxmlformats.org/officeDocument/2006/math" xmlns:v="urn:schemas-microsoft-com:vml" xmlns:wp14="http://schemas.microsoft.com/office/word/2010/wordprocessingDrawing" xmlns:wp="http://schemas.openxmlformats.org/drawingml/2006/wordprocessingDrawing" xmlns:w10="urn:schemas-microsoft-com:office:word" xmlns:w="http://schemas.openxmlformats.org/wordprocessingml/2006/main" xmlns:w14="http://schemas.microsoft.com/office/word/2010/wordml" xmlns:w15="http://schemas.microsoft.com/office/word/2012/wordml" xmlns:w16cex="http://schemas.microsoft.com/office/word/2018/wordml/cex" xmlns:w16cid="http://schemas.microsoft.com/office/word/2016/wordml/cid" xmlns:w16="http://schemas.microsoft.com/office/word/2018/wordml" xmlns:w16du="http://schemas.microsoft.com/office/word/2023/wordml/word16du" xmlns:w16sdtdh="http://schemas.microsoft.com/office/word/2020/wordml/sdtdatahash" xmlns:w16sdtfl="http://schemas.microsoft.com/office/word/2024/wordml/sdtformatlock" xmlns:w16se="http://schemas.microsoft.com/office/word/2015/wordml/symex" xmlns:wpg="http://schemas.microsoft.com/office/word/2010/wordprocessingGroup" xmlns:wpi="http://schemas.microsoft.com/office/word/2010/wordprocessingInk" xmlns:wne="http://schemas.microsoft.com/office/word/2006/wordml" xmlns:wps="http://schemas.microsoft.com/office/word/2010/wordprocessingShape" mc:Ignorable="w14 w15 w16se w16cid w16 w16cex w16sdtdh w16sdtfl w16du wp14">
+<w:hdr xmlns:wpc="http://schemas.microsoft.com/office/word/2010/wordprocessingCanvas" xmlns:cx="http://schemas.microsoft.com/office/drawing/2014/chartex" xmlns:cx1="http://schemas.microsoft.com/office/drawing/2015/9/8/chartex" xmlns:cx2="http://schemas.microsoft.com/office/drawing/2021/11/25/chartex" xmlns:cx3="http://schemas.microsoft.com/office/drawing/2016/5/9/chartex" xmlns:cx4="http://schemas.microsoft.com/office/drawing/2016/5/10/chartex" xmlns:cx5="http://schemas.microsoft.com/office/drawing/2016/5/11/chartex" xmlns:cx6="http://schemas.microsoft.com/office/drawing/2016/5/12/chartex" xmlns:cx7="http://schemas.microsoft.com/office/drawing/2016/5/13/chartex" xmlns:cx8="http://schemas.microsoft.com/office/drawing/2016/5/14/chartex" xmlns:mc="http://schemas.openxmlformats.org/markup-compatibility/2006" xmlns:aink="http://schemas.microsoft.com/office/drawing/2016/ink" xmlns:am3d="http://schemas.microsoft.com/office/drawing/2017/model3d" xmlns:o="urn:schemas-microsoft-com:office:office" xmlns:oel="http://schemas.microsoft.com/office/2019/extlst" xmlns:r="http://schemas.openxmlformats.org/officeDocument/2006/relationships" xmlns:m="http://schemas.openxmlformats.org/officeDocument/2006/math" xmlns:v="urn:schemas-microsoft-com:vml" xmlns:wp14="http://schemas.microsoft.com/office/word/2010/wordprocessingDrawing" xmlns:wp="http://schemas.openxmlformats.org/drawingml/2006/wordprocessingDrawing" xmlns:w10="urn:schemas-microsoft-com:office:word" xmlns:w="http://schemas.openxmlformats.org/wordprocessingml/2006/main" xmlns:w14="http://schemas.microsoft.com/office/word/2010/wordml" xmlns:w15="http://schemas.microsoft.com/office/word/2012/wordml" xmlns:w16cex="http://schemas.microsoft.com/office/word/2018/wordml/cex" xmlns:w16cid="http://schemas.microsoft.com/office/word/2016/wordml/cid" xmlns:w16="http://schemas.microsoft.com/office/word/2018/wordml" xmlns:w16du="http://schemas.microsoft.com/office/word/2023/wordml/word16du" xmlns:w16sdtdh="http://schemas.microsoft.com/office/word/2020/wordml/sdtdatahash" xmlns:w16sdtfl="http://schemas.microsoft.com/office/word/2024/wordml/sdtformatlock" xmlns:w16se="http://schemas.microsoft.com/office/word/2015/wordml/symex" xmlns:wpg="http://schemas.microsoft.com/office/word/2010/wordprocessingGroup" xmlns:wpi="http://schemas.microsoft.com/office/word/2010/wordprocessingInk" xmlns:wne="http://schemas.microsoft.com/office/word/2006/wordml" xmlns:wps="http://schemas.microsoft.com/office/word/2010/wordprocessingShape" mc:Ignorable="w14 w15 w16se w16cid w16 w16cex w16sdtdh w16sdtfl w16du wp14">
   <w:p>
     <w:pPr>
       <w:pStyle w:val="Cabealho"/>

</xml_diff>